<commit_message>
Added Details - v1
</commit_message>
<xml_diff>
--- a/First Review - Design.docx
+++ b/First Review - Design.docx
@@ -3449,13 +3449,12 @@
           <w:lang w:val="en-GB"/>
         </w:rPr>
       </w:pPr>
-    </w:p>
-    <w:p>
-      <w:pPr>
+      <w:r>
         <w:rPr>
           <w:lang w:val="en-GB"/>
         </w:rPr>
-      </w:pPr>
+        <w:t>//To be done by @Yougesh</w:t>
+      </w:r>
     </w:p>
     <w:p>
       <w:pPr>
@@ -3466,6 +3465,27 @@
     </w:p>
     <w:p>
       <w:pPr>
+        <w:rPr>
+          <w:lang w:val="en-GB"/>
+        </w:rPr>
+      </w:pPr>
+    </w:p>
+    <w:p>
+      <w:pPr>
+        <w:rPr>
+          <w:lang w:val="en-GB"/>
+        </w:rPr>
+      </w:pPr>
+    </w:p>
+    <w:p>
+      <w:pPr>
+        <w:rPr>
+          <w:lang w:val="en-GB"/>
+        </w:rPr>
+      </w:pPr>
+    </w:p>
+    <w:p>
+      <w:pPr>
         <w:pStyle w:val="Heading1"/>
       </w:pPr>
       <w:bookmarkStart w:id="2" w:name="_Toc72671593"/>
@@ -3473,6 +3493,7 @@
         <w:rPr>
           <w:lang w:val="en-GB"/>
         </w:rPr>
+        <w:lastRenderedPageBreak/>
         <w:t>Project</w:t>
       </w:r>
       <w:r>
@@ -3493,7 +3514,6 @@
       </w:pPr>
       <w:bookmarkStart w:id="3" w:name="_Toc72671594"/>
       <w:r>
-        <w:lastRenderedPageBreak/>
         <w:t>Database</w:t>
       </w:r>
       <w:bookmarkEnd w:id="3"/>
@@ -3527,23 +3547,7 @@
         <w:t xml:space="preserve"> </w:t>
       </w:r>
       <w:r>
-        <w:t xml:space="preserve">The table has 2 tables: </w:t>
-      </w:r>
-      <w:proofErr w:type="spellStart"/>
-      <w:r>
-        <w:t>UserAuth</w:t>
-      </w:r>
-      <w:proofErr w:type="spellEnd"/>
-      <w:r>
-        <w:t xml:space="preserve">, </w:t>
-      </w:r>
-      <w:proofErr w:type="spellStart"/>
-      <w:r>
-        <w:t>User_Secret_Keys</w:t>
-      </w:r>
-      <w:proofErr w:type="spellEnd"/>
-      <w:r>
-        <w:t xml:space="preserve">. </w:t>
+        <w:t xml:space="preserve">The table has 2 tables: UserAuth, User_Secret_Keys. </w:t>
       </w:r>
     </w:p>
     <w:p/>
@@ -4069,7 +4073,6 @@
                                 <w:color w:val="000000" w:themeColor="text1"/>
                               </w:rPr>
                             </w:pPr>
-                            <w:proofErr w:type="spellStart"/>
                             <w:r>
                               <w:rPr>
                                 <w:color w:val="000000" w:themeColor="text1"/>
@@ -4082,7 +4085,6 @@
                               </w:rPr>
                               <w:t>Auth</w:t>
                             </w:r>
-                            <w:proofErr w:type="spellEnd"/>
                           </w:p>
                         </w:txbxContent>
                       </wps:txbx>
@@ -4113,7 +4115,6 @@
                           <w:color w:val="000000" w:themeColor="text1"/>
                         </w:rPr>
                       </w:pPr>
-                      <w:proofErr w:type="spellStart"/>
                       <w:r>
                         <w:rPr>
                           <w:color w:val="000000" w:themeColor="text1"/>
@@ -4126,7 +4127,6 @@
                         </w:rPr>
                         <w:t>Auth</w:t>
                       </w:r>
-                      <w:proofErr w:type="spellEnd"/>
                     </w:p>
                   </w:txbxContent>
                 </v:textbox>
@@ -4201,7 +4201,6 @@
                                 <w:color w:val="000000" w:themeColor="text1"/>
                               </w:rPr>
                             </w:pPr>
-                            <w:proofErr w:type="spellStart"/>
                             <w:r>
                               <w:rPr>
                                 <w:color w:val="000000" w:themeColor="text1"/>
@@ -4214,7 +4213,6 @@
                               </w:rPr>
                               <w:t>_Secret_Keys</w:t>
                             </w:r>
-                            <w:proofErr w:type="spellEnd"/>
                           </w:p>
                         </w:txbxContent>
                       </wps:txbx>
@@ -4245,7 +4243,6 @@
                           <w:color w:val="000000" w:themeColor="text1"/>
                         </w:rPr>
                       </w:pPr>
-                      <w:proofErr w:type="spellStart"/>
                       <w:r>
                         <w:rPr>
                           <w:color w:val="000000" w:themeColor="text1"/>
@@ -4258,7 +4255,6 @@
                         </w:rPr>
                         <w:t>_Secret_Keys</w:t>
                       </w:r>
-                      <w:proofErr w:type="spellEnd"/>
                     </w:p>
                   </w:txbxContent>
                 </v:textbox>
@@ -4774,23 +4770,7 @@
     <w:p/>
     <w:p>
       <w:r>
-        <w:t xml:space="preserve">The fields in the </w:t>
-      </w:r>
-      <w:proofErr w:type="spellStart"/>
-      <w:r>
-        <w:t>UserAuth</w:t>
-      </w:r>
-      <w:proofErr w:type="spellEnd"/>
-      <w:r>
-        <w:t xml:space="preserve"> table are: </w:t>
-      </w:r>
-      <w:proofErr w:type="spellStart"/>
-      <w:r>
-        <w:t>UserId</w:t>
-      </w:r>
-      <w:proofErr w:type="spellEnd"/>
-      <w:r>
-        <w:t>, First Name, Last Name, Email Address, Verified.</w:t>
+        <w:t>The fields in the UserAuth table are: UserId, First Name, Last Name, Email Address, Verified.</w:t>
       </w:r>
     </w:p>
     <w:p/>
@@ -4868,11 +4848,9 @@
             <w:tcW w:w="2766" w:type="dxa"/>
           </w:tcPr>
           <w:p>
-            <w:proofErr w:type="spellStart"/>
             <w:r>
               <w:t>UserId</w:t>
             </w:r>
-            <w:proofErr w:type="spellEnd"/>
           </w:p>
         </w:tc>
         <w:tc>
@@ -5033,29 +5011,10 @@
       <w:bookmarkEnd w:id="6"/>
     </w:tbl>
     <w:p/>
-    <w:p/>
-    <w:p/>
-    <w:p/>
     <w:p>
       <w:r>
         <w:lastRenderedPageBreak/>
-        <w:t xml:space="preserve">The fields in the </w:t>
-      </w:r>
-      <w:proofErr w:type="spellStart"/>
-      <w:r>
-        <w:t>User_Secret_Keys</w:t>
-      </w:r>
-      <w:proofErr w:type="spellEnd"/>
-      <w:r>
-        <w:t xml:space="preserve"> table are: </w:t>
-      </w:r>
-      <w:proofErr w:type="spellStart"/>
-      <w:r>
-        <w:t>UserId</w:t>
-      </w:r>
-      <w:proofErr w:type="spellEnd"/>
-      <w:r>
-        <w:t>, Password.</w:t>
+        <w:t>The fields in the User_Secret_Keys table are: UserId, Password.</w:t>
       </w:r>
     </w:p>
     <w:p/>
@@ -5138,11 +5097,9 @@
             <w:pPr>
               <w:spacing w:after="160" w:line="259" w:lineRule="auto"/>
             </w:pPr>
-            <w:proofErr w:type="spellStart"/>
             <w:r>
               <w:t>UserId</w:t>
             </w:r>
-            <w:proofErr w:type="spellEnd"/>
           </w:p>
         </w:tc>
         <w:tc>
@@ -5249,7 +5206,11 @@
     </w:tbl>
     <w:p/>
     <w:p/>
-    <w:p/>
+    <w:p>
+      <w:r>
+        <w:t>//inventory and grocery list tables not yet added.</w:t>
+      </w:r>
+    </w:p>
     <w:p/>
     <w:p/>
     <w:p/>
@@ -5265,6 +5226,11 @@
       <w:bookmarkEnd w:id="7"/>
     </w:p>
     <w:p/>
+    <w:p>
+      <w:r>
+        <w:t>//PHP API to be done by @Yougesh</w:t>
+      </w:r>
+    </w:p>
     <w:p/>
     <w:p/>
     <w:p/>
@@ -5274,24 +5240,36 @@
       </w:pPr>
       <w:bookmarkStart w:id="8" w:name="_Toc72671599"/>
       <w:r>
+        <w:lastRenderedPageBreak/>
         <w:t>Object Detection</w:t>
       </w:r>
       <w:bookmarkEnd w:id="8"/>
     </w:p>
     <w:p/>
     <w:p>
+      <w:r>
+        <w:t>//Documentation already done and reviewed… @Divesh need to be add the part we reviewed already</w:t>
+      </w:r>
+    </w:p>
+    <w:p/>
+    <w:p>
       <w:pPr>
         <w:pStyle w:val="Heading3"/>
       </w:pPr>
       <w:bookmarkStart w:id="9" w:name="_Toc72671600"/>
       <w:r>
-        <w:lastRenderedPageBreak/>
         <w:t>Model</w:t>
       </w:r>
       <w:bookmarkEnd w:id="9"/>
     </w:p>
     <w:p/>
     <w:p>
+      <w:r>
+        <w:t xml:space="preserve">//To be reviewed @Divesh </w:t>
+      </w:r>
+    </w:p>
+    <w:p/>
+    <w:p>
       <w:pPr>
         <w:pStyle w:val="Heading3"/>
       </w:pPr>
@@ -5302,6 +5280,11 @@
       <w:bookmarkEnd w:id="10"/>
     </w:p>
     <w:p/>
+    <w:p>
+      <w:r>
+        <w:t>//to be reviewed @Divesh</w:t>
+      </w:r>
+    </w:p>
     <w:p/>
     <w:p>
       <w:pPr>
@@ -5340,7 +5323,6 @@
           <w:bCs/>
         </w:rPr>
       </w:pPr>
-      <w:proofErr w:type="spellStart"/>
       <w:r>
         <w:rPr>
           <w:b/>
@@ -5348,7 +5330,6 @@
         </w:rPr>
         <w:t>MainActivity</w:t>
       </w:r>
-      <w:proofErr w:type="spellEnd"/>
       <w:r>
         <w:rPr>
           <w:b/>
@@ -5380,6 +5361,7 @@
         <w:rPr>
           <w:noProof/>
         </w:rPr>
+        <w:lastRenderedPageBreak/>
         <w:drawing>
           <wp:anchor distT="0" distB="0" distL="114300" distR="114300" simplePos="0" relativeHeight="251712512" behindDoc="0" locked="0" layoutInCell="1" allowOverlap="1" wp14:anchorId="2E99FD5E" wp14:editId="4C09CECA">
             <wp:simplePos x="0" y="0"/>
@@ -5472,23 +5454,372 @@
     <w:p/>
     <w:p/>
     <w:p>
-      <w:r>
+      <w:pPr>
+        <w:pStyle w:val="ListParagraph"/>
+        <w:numPr>
+          <w:ilvl w:val="0"/>
+          <w:numId w:val="32"/>
+        </w:numPr>
+        <w:rPr>
+          <w:b/>
+          <w:bCs/>
+        </w:rPr>
+      </w:pPr>
+      <w:r>
+        <w:rPr>
+          <w:b/>
+          <w:bCs/>
+        </w:rPr>
+        <w:t>App_Screen Activity</w:t>
+      </w:r>
+    </w:p>
+    <w:p>
+      <w:pPr>
+        <w:ind w:left="720"/>
+      </w:pPr>
+      <w:r>
+        <w:rPr>
+          <w:noProof/>
+        </w:rPr>
         <w:lastRenderedPageBreak/>
-        <w:t>Activity Layout</w:t>
-      </w:r>
-      <w:r>
-        <w:t>:</w:t>
-      </w:r>
-    </w:p>
-    <w:p>
+        <w:drawing>
+          <wp:anchor distT="0" distB="0" distL="114300" distR="114300" simplePos="0" relativeHeight="251713536" behindDoc="0" locked="0" layoutInCell="1" allowOverlap="1" wp14:anchorId="601FAC05" wp14:editId="555A9DA0">
+            <wp:simplePos x="0" y="0"/>
+            <wp:positionH relativeFrom="margin">
+              <wp:align>center</wp:align>
+            </wp:positionH>
+            <wp:positionV relativeFrom="paragraph">
+              <wp:posOffset>658495</wp:posOffset>
+            </wp:positionV>
+            <wp:extent cx="4664358" cy="3533775"/>
+            <wp:effectExtent l="0" t="0" r="3175" b="0"/>
+            <wp:wrapSquare wrapText="bothSides"/>
+            <wp:docPr id="19" name="Picture 19"/>
+            <wp:cNvGraphicFramePr>
+              <a:graphicFrameLocks xmlns:a="http://schemas.openxmlformats.org/drawingml/2006/main" noChangeAspect="1"/>
+            </wp:cNvGraphicFramePr>
+            <a:graphic xmlns:a="http://schemas.openxmlformats.org/drawingml/2006/main">
+              <a:graphicData uri="http://schemas.openxmlformats.org/drawingml/2006/picture">
+                <pic:pic xmlns:pic="http://schemas.openxmlformats.org/drawingml/2006/picture">
+                  <pic:nvPicPr>
+                    <pic:cNvPr id="0" name="Picture 8"/>
+                    <pic:cNvPicPr>
+                      <a:picLocks noChangeAspect="1" noChangeArrowheads="1"/>
+                    </pic:cNvPicPr>
+                  </pic:nvPicPr>
+                  <pic:blipFill>
+                    <a:blip r:embed="rId13">
+                      <a:extLst>
+                        <a:ext uri="{28A0092B-C50C-407E-A947-70E740481C1C}">
+                          <a14:useLocalDpi xmlns:a14="http://schemas.microsoft.com/office/drawing/2010/main" val="0"/>
+                        </a:ext>
+                      </a:extLst>
+                    </a:blip>
+                    <a:srcRect/>
+                    <a:stretch>
+                      <a:fillRect/>
+                    </a:stretch>
+                  </pic:blipFill>
+                  <pic:spPr bwMode="auto">
+                    <a:xfrm>
+                      <a:off x="0" y="0"/>
+                      <a:ext cx="4664358" cy="3533775"/>
+                    </a:xfrm>
+                    <a:prstGeom prst="rect">
+                      <a:avLst/>
+                    </a:prstGeom>
+                    <a:noFill/>
+                    <a:ln>
+                      <a:noFill/>
+                    </a:ln>
+                  </pic:spPr>
+                </pic:pic>
+              </a:graphicData>
+            </a:graphic>
+          </wp:anchor>
+        </w:drawing>
+      </w:r>
+      <w:r>
+        <w:t xml:space="preserve">This Activity extends the navigation view which is a left slider menu. </w:t>
+      </w:r>
+      <w:r>
+        <w:t>It also handles the fragment views by swapping the fragment container with the selected item layout.</w:t>
+      </w:r>
+    </w:p>
+    <w:p/>
+    <w:p/>
+    <w:p/>
+    <w:p>
+      <w:pPr>
+        <w:pStyle w:val="ListParagraph"/>
+        <w:numPr>
+          <w:ilvl w:val="0"/>
+          <w:numId w:val="32"/>
+        </w:numPr>
+        <w:rPr>
+          <w:b/>
+          <w:bCs/>
+        </w:rPr>
+      </w:pPr>
+      <w:r>
+        <w:rPr>
+          <w:b/>
+          <w:bCs/>
+        </w:rPr>
+        <w:t>Error Page Activity</w:t>
+      </w:r>
+    </w:p>
+    <w:p>
+      <w:pPr>
+        <w:ind w:left="720"/>
+      </w:pPr>
       <w:r>
         <w:rPr>
           <w:noProof/>
         </w:rPr>
         <w:drawing>
-          <wp:inline distT="0" distB="0" distL="0" distR="0" wp14:anchorId="6853DE35" wp14:editId="233B688D">
+          <wp:anchor distT="0" distB="0" distL="114300" distR="114300" simplePos="0" relativeHeight="251715584" behindDoc="0" locked="0" layoutInCell="1" allowOverlap="1" wp14:anchorId="67070817" wp14:editId="606B9165">
+            <wp:simplePos x="0" y="0"/>
+            <wp:positionH relativeFrom="margin">
+              <wp:align>right</wp:align>
+            </wp:positionH>
+            <wp:positionV relativeFrom="paragraph">
+              <wp:posOffset>949325</wp:posOffset>
+            </wp:positionV>
+            <wp:extent cx="5276215" cy="1862455"/>
+            <wp:effectExtent l="0" t="0" r="635" b="4445"/>
+            <wp:wrapSquare wrapText="bothSides"/>
+            <wp:docPr id="20" name="Picture 20"/>
+            <wp:cNvGraphicFramePr>
+              <a:graphicFrameLocks xmlns:a="http://schemas.openxmlformats.org/drawingml/2006/main" noChangeAspect="1"/>
+            </wp:cNvGraphicFramePr>
+            <a:graphic xmlns:a="http://schemas.openxmlformats.org/drawingml/2006/main">
+              <a:graphicData uri="http://schemas.openxmlformats.org/drawingml/2006/picture">
+                <pic:pic xmlns:pic="http://schemas.openxmlformats.org/drawingml/2006/picture">
+                  <pic:nvPicPr>
+                    <pic:cNvPr id="0" name="Picture 10"/>
+                    <pic:cNvPicPr>
+                      <a:picLocks noChangeAspect="1" noChangeArrowheads="1"/>
+                    </pic:cNvPicPr>
+                  </pic:nvPicPr>
+                  <pic:blipFill>
+                    <a:blip r:embed="rId14">
+                      <a:extLst>
+                        <a:ext uri="{28A0092B-C50C-407E-A947-70E740481C1C}">
+                          <a14:useLocalDpi xmlns:a14="http://schemas.microsoft.com/office/drawing/2010/main" val="0"/>
+                        </a:ext>
+                      </a:extLst>
+                    </a:blip>
+                    <a:srcRect/>
+                    <a:stretch>
+                      <a:fillRect/>
+                    </a:stretch>
+                  </pic:blipFill>
+                  <pic:spPr bwMode="auto">
+                    <a:xfrm>
+                      <a:off x="0" y="0"/>
+                      <a:ext cx="5276215" cy="1862455"/>
+                    </a:xfrm>
+                    <a:prstGeom prst="rect">
+                      <a:avLst/>
+                    </a:prstGeom>
+                    <a:noFill/>
+                    <a:ln>
+                      <a:noFill/>
+                    </a:ln>
+                  </pic:spPr>
+                </pic:pic>
+              </a:graphicData>
+            </a:graphic>
+          </wp:anchor>
+        </w:drawing>
+      </w:r>
+      <w:r>
+        <w:t xml:space="preserve">This activity is shown when the app faces a network issue or loss of internet connection. It has a timer that checks for internet connection </w:t>
+      </w:r>
+      <w:r>
+        <w:t>every 5 seconds. If stable internet connection is found, it redirects the user to the page he was on</w:t>
+      </w:r>
+      <w:r>
+        <w:tab/>
+      </w:r>
+      <w:r>
+        <w:tab/>
+      </w:r>
+    </w:p>
+    <w:p/>
+    <w:p/>
+    <w:p/>
+    <w:p/>
+    <w:p/>
+    <w:p/>
+    <w:p/>
+    <w:p/>
+    <w:p/>
+    <w:p/>
+    <w:p/>
+    <w:p/>
+    <w:p/>
+    <w:p/>
+    <w:p/>
+    <w:p/>
+    <w:p/>
+    <w:p/>
+    <w:p/>
+    <w:p/>
+    <w:p/>
+    <w:p/>
+    <w:p/>
+    <w:p/>
+    <w:p/>
+    <w:p/>
+    <w:p/>
+    <w:p/>
+    <w:p/>
+    <w:p/>
+    <w:p/>
+    <w:p/>
+    <w:p/>
+    <w:p/>
+    <w:p/>
+    <w:p/>
+    <w:p/>
+    <w:p>
+      <w:pPr>
+        <w:pStyle w:val="Heading2"/>
+      </w:pPr>
+      <w:bookmarkStart w:id="12" w:name="_Toc72671604"/>
+      <w:r>
+        <w:t>Website</w:t>
+      </w:r>
+      <w:bookmarkEnd w:id="12"/>
+    </w:p>
+    <w:p>
+      <w:r>
+        <w:t xml:space="preserve">The website of Cuisine 2.0 has been designed and implemented using WordPress. </w:t>
+      </w:r>
+      <w:r>
+        <w:t>WordPress is a free and open-source content management system written in PHP</w:t>
+      </w:r>
+      <w:r>
+        <w:t xml:space="preserve"> and MySQL or MariaDB Database</w:t>
+      </w:r>
+    </w:p>
+    <w:p>
+      <w:bookmarkStart w:id="13" w:name="_Toc72671605"/>
+      <w:r>
+        <w:t>//To be done by @Yougesh</w:t>
+      </w:r>
+    </w:p>
+    <w:p/>
+    <w:p/>
+    <w:p>
+      <w:pPr>
+        <w:pStyle w:val="Heading2"/>
+      </w:pPr>
+      <w:r>
+        <w:t>Raspberry Pi</w:t>
+      </w:r>
+      <w:bookmarkEnd w:id="13"/>
+    </w:p>
+    <w:p/>
+    <w:p>
+      <w:r>
+        <w:t>// photos and description by @Divesh</w:t>
+      </w:r>
+    </w:p>
+    <w:p>
+      <w:r>
+        <w:t>// Circuitry by @Yougesh</w:t>
+      </w:r>
+    </w:p>
+    <w:p/>
+    <w:p/>
+    <w:p>
+      <w:pPr>
+        <w:pStyle w:val="Heading1"/>
+      </w:pPr>
+      <w:bookmarkStart w:id="14" w:name="_Toc72671606"/>
+      <w:r>
+        <w:t>Server</w:t>
+      </w:r>
+      <w:bookmarkEnd w:id="14"/>
+    </w:p>
+    <w:p/>
+    <w:p>
+      <w:r>
+        <w:t>//@Subron complete this part</w:t>
+      </w:r>
+    </w:p>
+    <w:p>
+      <w:r>
+        <w:t xml:space="preserve">//Review areas: </w:t>
+      </w:r>
+      <w:r>
+        <w:t>Hostinger</w:t>
+      </w:r>
+      <w:r>
+        <w:t xml:space="preserve">, </w:t>
+      </w:r>
+      <w:r>
+        <w:t>ibm cloud</w:t>
+      </w:r>
+    </w:p>
+    <w:p>
+      <w:r>
+        <w:t>//Hostinger you already have access. IBM cloud: Communicate with @Divesh for further explanation.</w:t>
+      </w:r>
+    </w:p>
+    <w:p/>
+    <w:p/>
+    <w:p/>
+    <w:p>
+      <w:pPr>
+        <w:pStyle w:val="Heading1"/>
+      </w:pPr>
+      <w:bookmarkStart w:id="15" w:name="_Toc72671607"/>
+      <w:r>
+        <w:lastRenderedPageBreak/>
+        <w:t>User Interface</w:t>
+      </w:r>
+      <w:bookmarkEnd w:id="15"/>
+    </w:p>
+    <w:p/>
+    <w:p>
+      <w:pPr>
+        <w:pStyle w:val="Heading2"/>
+      </w:pPr>
+      <w:bookmarkStart w:id="16" w:name="_Toc72671608"/>
+      <w:r>
+        <w:t>Android App</w:t>
+      </w:r>
+      <w:bookmarkEnd w:id="16"/>
+    </w:p>
+    <w:p/>
+    <w:p>
+      <w:pPr>
+        <w:pStyle w:val="ListParagraph"/>
+        <w:numPr>
+          <w:ilvl w:val="0"/>
+          <w:numId w:val="32"/>
+        </w:numPr>
+      </w:pPr>
+      <w:r>
+        <w:rPr>
+          <w:noProof/>
+        </w:rPr>
+        <w:drawing>
+          <wp:anchor distT="0" distB="0" distL="114300" distR="114300" simplePos="0" relativeHeight="251718656" behindDoc="0" locked="0" layoutInCell="1" allowOverlap="1" wp14:anchorId="22DCB373" wp14:editId="7244C859">
+            <wp:simplePos x="0" y="0"/>
+            <wp:positionH relativeFrom="margin">
+              <wp:align>right</wp:align>
+            </wp:positionH>
+            <wp:positionV relativeFrom="paragraph">
+              <wp:posOffset>396240</wp:posOffset>
+            </wp:positionV>
             <wp:extent cx="5276215" cy="3115310"/>
             <wp:effectExtent l="0" t="0" r="635" b="8890"/>
+            <wp:wrapSquare wrapText="bothSides"/>
             <wp:docPr id="1" name="Picture 1"/>
             <wp:cNvGraphicFramePr>
               <a:graphicFrameLocks xmlns:a="http://schemas.openxmlformats.org/drawingml/2006/main" noChangeAspect="1"/>
@@ -5501,7 +5832,13 @@
                     <pic:cNvPicPr/>
                   </pic:nvPicPr>
                   <pic:blipFill>
-                    <a:blip r:embed="rId13"/>
+                    <a:blip r:embed="rId15">
+                      <a:extLst>
+                        <a:ext uri="{28A0092B-C50C-407E-A947-70E740481C1C}">
+                          <a14:useLocalDpi xmlns:a14="http://schemas.microsoft.com/office/drawing/2010/main" val="0"/>
+                        </a:ext>
+                      </a:extLst>
+                    </a:blip>
                     <a:stretch>
                       <a:fillRect/>
                     </a:stretch>
@@ -5518,11 +5855,18 @@
                 </pic:pic>
               </a:graphicData>
             </a:graphic>
-          </wp:inline>
+          </wp:anchor>
         </w:drawing>
       </w:r>
-    </w:p>
-    <w:p/>
+      <w:r>
+        <w:t>MainActivity</w:t>
+      </w:r>
+    </w:p>
+    <w:p>
+      <w:pPr>
+        <w:ind w:left="360"/>
+      </w:pPr>
+    </w:p>
     <w:p>
       <w:pPr>
         <w:pStyle w:val="ListParagraph"/>
@@ -5530,130 +5874,23 @@
           <w:ilvl w:val="0"/>
           <w:numId w:val="32"/>
         </w:numPr>
-        <w:rPr>
-          <w:b/>
-          <w:bCs/>
-        </w:rPr>
-      </w:pPr>
-      <w:proofErr w:type="spellStart"/>
-      <w:r>
-        <w:rPr>
-          <w:b/>
-          <w:bCs/>
-        </w:rPr>
-        <w:t>App_Screen</w:t>
-      </w:r>
-      <w:proofErr w:type="spellEnd"/>
-      <w:r>
-        <w:rPr>
-          <w:b/>
-          <w:bCs/>
-        </w:rPr>
-        <w:t xml:space="preserve"> Activity</w:t>
-      </w:r>
-    </w:p>
-    <w:p>
-      <w:pPr>
-        <w:ind w:left="720"/>
-      </w:pPr>
-      <w:r>
-        <w:t xml:space="preserve">This Activity extends the navigation view which is a left slider menu. </w:t>
-      </w:r>
-      <w:r>
-        <w:t>It also handles the fragment views by swapping the fragment container with the selected item layout.</w:t>
-      </w:r>
-    </w:p>
-    <w:p>
+      </w:pPr>
       <w:r>
         <w:rPr>
           <w:noProof/>
         </w:rPr>
         <w:drawing>
-          <wp:anchor distT="0" distB="0" distL="114300" distR="114300" simplePos="0" relativeHeight="251714560" behindDoc="0" locked="0" layoutInCell="1" allowOverlap="1" wp14:anchorId="056A6AC3" wp14:editId="36E72E4E">
+          <wp:anchor distT="0" distB="0" distL="114300" distR="114300" simplePos="0" relativeHeight="251719680" behindDoc="0" locked="0" layoutInCell="1" allowOverlap="1" wp14:anchorId="3D157030" wp14:editId="577D65BF">
             <wp:simplePos x="0" y="0"/>
             <wp:positionH relativeFrom="margin">
               <wp:align>right</wp:align>
             </wp:positionH>
             <wp:positionV relativeFrom="paragraph">
-              <wp:posOffset>273050</wp:posOffset>
+              <wp:posOffset>327660</wp:posOffset>
             </wp:positionV>
-            <wp:extent cx="5276215" cy="2883535"/>
+            <wp:extent cx="5276215" cy="3035935"/>
             <wp:effectExtent l="0" t="0" r="635" b="0"/>
             <wp:wrapSquare wrapText="bothSides"/>
-            <wp:docPr id="4" name="Picture 4"/>
-            <wp:cNvGraphicFramePr>
-              <a:graphicFrameLocks xmlns:a="http://schemas.openxmlformats.org/drawingml/2006/main" noChangeAspect="1"/>
-            </wp:cNvGraphicFramePr>
-            <a:graphic xmlns:a="http://schemas.openxmlformats.org/drawingml/2006/main">
-              <a:graphicData uri="http://schemas.openxmlformats.org/drawingml/2006/picture">
-                <pic:pic xmlns:pic="http://schemas.openxmlformats.org/drawingml/2006/picture">
-                  <pic:nvPicPr>
-                    <pic:cNvPr id="0" name="Picture 6"/>
-                    <pic:cNvPicPr>
-                      <a:picLocks noChangeAspect="1" noChangeArrowheads="1"/>
-                    </pic:cNvPicPr>
-                  </pic:nvPicPr>
-                  <pic:blipFill>
-                    <a:blip r:embed="rId14" cstate="print">
-                      <a:extLst>
-                        <a:ext uri="{BEBA8EAE-BF5A-486C-A8C5-ECC9F3942E4B}">
-                          <a14:imgProps xmlns:a14="http://schemas.microsoft.com/office/drawing/2010/main">
-                            <a14:imgLayer r:embed="rId15">
-                              <a14:imgEffect>
-                                <a14:sharpenSoften amount="50000"/>
-                              </a14:imgEffect>
-                              <a14:imgEffect>
-                                <a14:brightnessContrast contrast="-40000"/>
-                              </a14:imgEffect>
-                            </a14:imgLayer>
-                          </a14:imgProps>
-                        </a:ext>
-                        <a:ext uri="{28A0092B-C50C-407E-A947-70E740481C1C}">
-                          <a14:useLocalDpi xmlns:a14="http://schemas.microsoft.com/office/drawing/2010/main" val="0"/>
-                        </a:ext>
-                      </a:extLst>
-                    </a:blip>
-                    <a:srcRect/>
-                    <a:stretch>
-                      <a:fillRect/>
-                    </a:stretch>
-                  </pic:blipFill>
-                  <pic:spPr bwMode="auto">
-                    <a:xfrm>
-                      <a:off x="0" y="0"/>
-                      <a:ext cx="5276215" cy="2883535"/>
-                    </a:xfrm>
-                    <a:prstGeom prst="rect">
-                      <a:avLst/>
-                    </a:prstGeom>
-                    <a:noFill/>
-                    <a:ln>
-                      <a:noFill/>
-                    </a:ln>
-                  </pic:spPr>
-                </pic:pic>
-              </a:graphicData>
-            </a:graphic>
-          </wp:anchor>
-        </w:drawing>
-      </w:r>
-    </w:p>
-    <w:p/>
-    <w:p>
-      <w:r>
-        <w:lastRenderedPageBreak/>
-        <w:t>Activity Layout:</w:t>
-      </w:r>
-    </w:p>
-    <w:p>
-      <w:r>
-        <w:rPr>
-          <w:noProof/>
-        </w:rPr>
-        <w:drawing>
-          <wp:inline distT="0" distB="0" distL="0" distR="0" wp14:anchorId="12F8ADCA" wp14:editId="33E47F84">
-            <wp:extent cx="5276215" cy="3035935"/>
-            <wp:effectExtent l="0" t="0" r="635" b="0"/>
             <wp:docPr id="14" name="Picture 14"/>
             <wp:cNvGraphicFramePr>
               <a:graphicFrameLocks xmlns:a="http://schemas.openxmlformats.org/drawingml/2006/main" noChangeAspect="1"/>
@@ -5666,7 +5903,13 @@
                     <pic:cNvPicPr/>
                   </pic:nvPicPr>
                   <pic:blipFill>
-                    <a:blip r:embed="rId16"/>
+                    <a:blip r:embed="rId16">
+                      <a:extLst>
+                        <a:ext uri="{28A0092B-C50C-407E-A947-70E740481C1C}">
+                          <a14:useLocalDpi xmlns:a14="http://schemas.microsoft.com/office/drawing/2010/main" val="0"/>
+                        </a:ext>
+                      </a:extLst>
+                    </a:blip>
                     <a:stretch>
                       <a:fillRect/>
                     </a:stretch>
@@ -5683,10 +5926,96 @@
                 </pic:pic>
               </a:graphicData>
             </a:graphic>
-          </wp:inline>
+          </wp:anchor>
         </w:drawing>
       </w:r>
-    </w:p>
+      <w:r>
+        <w:t>App Screen – Navigation Left Slider</w:t>
+      </w:r>
+    </w:p>
+    <w:p>
+      <w:pPr>
+        <w:pStyle w:val="ListParagraph"/>
+        <w:numPr>
+          <w:ilvl w:val="0"/>
+          <w:numId w:val="32"/>
+        </w:numPr>
+      </w:pPr>
+      <w:r>
+        <w:lastRenderedPageBreak/>
+        <w:t>Error Page</w:t>
+      </w:r>
+    </w:p>
+    <w:p>
+      <w:pPr>
+        <w:pStyle w:val="ListParagraph"/>
+      </w:pPr>
+      <w:r>
+        <w:rPr>
+          <w:noProof/>
+        </w:rPr>
+        <w:drawing>
+          <wp:anchor distT="0" distB="0" distL="114300" distR="114300" simplePos="0" relativeHeight="251721728" behindDoc="0" locked="0" layoutInCell="1" allowOverlap="1" wp14:anchorId="33C191FA" wp14:editId="4044A57A">
+            <wp:simplePos x="0" y="0"/>
+            <wp:positionH relativeFrom="margin">
+              <wp:align>right</wp:align>
+            </wp:positionH>
+            <wp:positionV relativeFrom="paragraph">
+              <wp:posOffset>190500</wp:posOffset>
+            </wp:positionV>
+            <wp:extent cx="5276215" cy="3260725"/>
+            <wp:effectExtent l="0" t="0" r="635" b="0"/>
+            <wp:wrapSquare wrapText="bothSides"/>
+            <wp:docPr id="23" name="Picture 23"/>
+            <wp:cNvGraphicFramePr>
+              <a:graphicFrameLocks xmlns:a="http://schemas.openxmlformats.org/drawingml/2006/main" noChangeAspect="1"/>
+            </wp:cNvGraphicFramePr>
+            <a:graphic xmlns:a="http://schemas.openxmlformats.org/drawingml/2006/main">
+              <a:graphicData uri="http://schemas.openxmlformats.org/drawingml/2006/picture">
+                <pic:pic xmlns:pic="http://schemas.openxmlformats.org/drawingml/2006/picture">
+                  <pic:nvPicPr>
+                    <pic:cNvPr id="1" name=""/>
+                    <pic:cNvPicPr/>
+                  </pic:nvPicPr>
+                  <pic:blipFill>
+                    <a:blip r:embed="rId17">
+                      <a:extLst>
+                        <a:ext uri="{28A0092B-C50C-407E-A947-70E740481C1C}">
+                          <a14:useLocalDpi xmlns:a14="http://schemas.microsoft.com/office/drawing/2010/main" val="0"/>
+                        </a:ext>
+                      </a:extLst>
+                    </a:blip>
+                    <a:stretch>
+                      <a:fillRect/>
+                    </a:stretch>
+                  </pic:blipFill>
+                  <pic:spPr>
+                    <a:xfrm>
+                      <a:off x="0" y="0"/>
+                      <a:ext cx="5276215" cy="3260725"/>
+                    </a:xfrm>
+                    <a:prstGeom prst="rect">
+                      <a:avLst/>
+                    </a:prstGeom>
+                  </pic:spPr>
+                </pic:pic>
+              </a:graphicData>
+            </a:graphic>
+          </wp:anchor>
+        </w:drawing>
+      </w:r>
+    </w:p>
+    <w:p/>
+    <w:p/>
+    <w:p>
+      <w:r>
+        <w:t>//Fragments and some more layouts to be reviewed – by @Yougesh</w:t>
+      </w:r>
+    </w:p>
+    <w:p/>
+    <w:p/>
+    <w:p/>
+    <w:p/>
     <w:p/>
     <w:p/>
     <w:p/>
@@ -5701,138 +6030,44 @@
       <w:pPr>
         <w:pStyle w:val="Heading2"/>
       </w:pPr>
-      <w:bookmarkStart w:id="12" w:name="_Toc72671604"/>
+      <w:bookmarkStart w:id="17" w:name="_Toc72671609"/>
+      <w:r>
+        <w:t>Raspberry Pi</w:t>
+      </w:r>
+      <w:bookmarkEnd w:id="17"/>
+    </w:p>
+    <w:p/>
+    <w:p>
+      <w:r>
+        <w:t>//Still under development</w:t>
+      </w:r>
+    </w:p>
+    <w:p/>
+    <w:p/>
+    <w:p>
+      <w:pPr>
+        <w:pStyle w:val="Heading2"/>
+      </w:pPr>
+      <w:bookmarkStart w:id="18" w:name="_Toc72671610"/>
       <w:r>
         <w:t>Website</w:t>
       </w:r>
-      <w:bookmarkEnd w:id="12"/>
-    </w:p>
-    <w:p>
-      <w:r>
-        <w:t xml:space="preserve">The website of Cuisine 2.0 has been designed and implemented using WordPress. </w:t>
-      </w:r>
-      <w:r>
-        <w:t>WordPress is a free and open-source content management system written in PHP</w:t>
-      </w:r>
-      <w:r>
-        <w:t xml:space="preserve"> and MySQL or MariaDB Database</w:t>
-      </w:r>
-    </w:p>
-    <w:p>
-      <w:pPr>
-        <w:pStyle w:val="Heading2"/>
-      </w:pPr>
-      <w:bookmarkStart w:id="13" w:name="_Toc72671605"/>
-    </w:p>
-    <w:p>
-      <w:pPr>
-        <w:pStyle w:val="Heading2"/>
-      </w:pPr>
-    </w:p>
-    <w:p>
-      <w:pPr>
-        <w:pStyle w:val="Heading2"/>
-      </w:pPr>
-    </w:p>
-    <w:p>
-      <w:pPr>
-        <w:pStyle w:val="Heading2"/>
-      </w:pPr>
-      <w:r>
-        <w:t>Raspberry Pi</w:t>
-      </w:r>
-      <w:bookmarkEnd w:id="13"/>
-    </w:p>
-    <w:p/>
-    <w:p/>
-    <w:p/>
-    <w:p/>
-    <w:p>
-      <w:pPr>
-        <w:pStyle w:val="Heading1"/>
-      </w:pPr>
-      <w:bookmarkStart w:id="14" w:name="_Toc72671606"/>
-      <w:r>
-        <w:t>Server</w:t>
-      </w:r>
-      <w:bookmarkEnd w:id="14"/>
-    </w:p>
-    <w:p/>
-    <w:p>
-      <w:r>
-        <w:t>//</w:t>
-      </w:r>
-      <w:proofErr w:type="spellStart"/>
-      <w:r>
-        <w:t>Hostinger</w:t>
-      </w:r>
-      <w:proofErr w:type="spellEnd"/>
-    </w:p>
-    <w:p/>
-    <w:p>
-      <w:r>
-        <w:t>//</w:t>
-      </w:r>
-      <w:proofErr w:type="spellStart"/>
-      <w:r>
-        <w:t>ibm</w:t>
-      </w:r>
-      <w:proofErr w:type="spellEnd"/>
-      <w:r>
-        <w:t xml:space="preserve"> cloud</w:t>
-      </w:r>
-    </w:p>
-    <w:p/>
-    <w:p/>
-    <w:p/>
-    <w:p>
-      <w:pPr>
-        <w:pStyle w:val="Heading1"/>
-      </w:pPr>
-      <w:bookmarkStart w:id="15" w:name="_Toc72671607"/>
-      <w:r>
-        <w:t>User Interface</w:t>
-      </w:r>
-      <w:bookmarkEnd w:id="15"/>
-    </w:p>
-    <w:p/>
-    <w:p>
-      <w:pPr>
-        <w:pStyle w:val="Heading2"/>
-      </w:pPr>
-      <w:bookmarkStart w:id="16" w:name="_Toc72671608"/>
-      <w:r>
-        <w:t>Android App</w:t>
-      </w:r>
-      <w:bookmarkEnd w:id="16"/>
-    </w:p>
-    <w:p/>
-    <w:p>
-      <w:pPr>
-        <w:pStyle w:val="Heading2"/>
-      </w:pPr>
-      <w:bookmarkStart w:id="17" w:name="_Toc72671609"/>
-      <w:r>
-        <w:t>Raspberry Pi</w:t>
-      </w:r>
-      <w:bookmarkEnd w:id="17"/>
-    </w:p>
-    <w:p/>
-    <w:p>
-      <w:pPr>
-        <w:pStyle w:val="Heading2"/>
-      </w:pPr>
-      <w:bookmarkStart w:id="18" w:name="_Toc72671610"/>
-      <w:r>
-        <w:t>Website</w:t>
-      </w:r>
       <w:bookmarkEnd w:id="18"/>
     </w:p>
     <w:p/>
-    <w:p/>
+    <w:p>
+      <w:r>
+        <w:t>// @Subron Check this one too.</w:t>
+      </w:r>
+    </w:p>
+    <w:p>
+      <w:r>
+        <w:t>// Screenshot by viewing each page the dashboard.</w:t>
+      </w:r>
+    </w:p>
     <w:sectPr>
-      <w:footerReference w:type="default" r:id="rId17"/>
-      <w:footerReference w:type="first" r:id="rId18"/>
+      <w:footerReference w:type="default" r:id="rId18"/>
+      <w:footerReference w:type="first" r:id="rId19"/>
       <w:pgSz w:w="11909" w:h="16834" w:code="9"/>
       <w:pgMar w:top="2160" w:right="1440" w:bottom="1440" w:left="2160" w:header="720" w:footer="720" w:gutter="0"/>
       <w:cols w:space="720"/>
@@ -5985,7 +6220,7 @@
         <v:path o:extrusionok="f" gradientshapeok="t" o:connecttype="rect"/>
         <o:lock v:ext="edit" aspectratio="t"/>
       </v:shapetype>
-      <v:shape id="_x0000_i1111" type="#_x0000_t75" style="width:11.25pt;height:11.25pt" o:bullet="t">
+      <v:shape id="_x0000_i1156" type="#_x0000_t75" style="width:11.25pt;height:11.25pt" o:bullet="t">
         <v:imagedata r:id="rId1" o:title="msoF5D7"/>
       </v:shape>
     </w:pict>
@@ -8639,7 +8874,7 @@
   <w:abstractNum w:abstractNumId="26" w15:restartNumberingAfterBreak="0">
     <w:nsid w:val="71D005E7"/>
     <w:multiLevelType w:val="hybridMultilevel"/>
-    <w:tmpl w:val="C924F420"/>
+    <w:tmpl w:val="016A818A"/>
     <w:lvl w:ilvl="0" w:tplc="20000001">
       <w:start w:val="1"/>
       <w:numFmt w:val="bullet"/>

</xml_diff>

<commit_message>
Update to Design Report
</commit_message>
<xml_diff>
--- a/First Review - Design.docx
+++ b/First Review - Design.docx
@@ -1397,7 +1397,7 @@
           <w:lang w:val="en-GB"/>
         </w:rPr>
       </w:pPr>
-      <w:bookmarkStart w:id="0" w:name="_Toc72671591"/>
+      <w:bookmarkStart w:id="0" w:name="_Toc72761573"/>
       <w:r>
         <w:rPr>
           <w:lang w:val="en-GB"/>
@@ -1532,6 +1532,12 @@
           <w:lang w:val="en-GB"/>
         </w:rPr>
       </w:pPr>
+      <w:r>
+        <w:rPr>
+          <w:lang w:val="en-GB"/>
+        </w:rPr>
+        <w:t>//More intro to be review @Divesh @Yougesh</w:t>
+      </w:r>
     </w:p>
     <w:p>
       <w:pPr>
@@ -1745,7 +1751,7 @@
             </w:rPr>
             <w:fldChar w:fldCharType="separate"/>
           </w:r>
-          <w:hyperlink w:anchor="_Toc72671591" w:history="1">
+          <w:hyperlink w:anchor="_Toc72761573" w:history="1">
             <w:r>
               <w:rPr>
                 <w:rStyle w:val="Hyperlink"/>
@@ -1773,7 +1779,7 @@
                 <w:noProof/>
                 <w:webHidden/>
               </w:rPr>
-              <w:instrText xml:space="preserve"> PAGEREF _Toc72671591 \h </w:instrText>
+              <w:instrText xml:space="preserve"> PAGEREF _Toc72761573 \h </w:instrText>
             </w:r>
             <w:r>
               <w:rPr>
@@ -1817,7 +1823,7 @@
               <w:lang w:val="en-MU" w:eastAsia="en-MU"/>
             </w:rPr>
           </w:pPr>
-          <w:hyperlink w:anchor="_Toc72671592" w:history="1">
+          <w:hyperlink w:anchor="_Toc72761574" w:history="1">
             <w:r>
               <w:rPr>
                 <w:rStyle w:val="Hyperlink"/>
@@ -1845,7 +1851,7 @@
                 <w:noProof/>
                 <w:webHidden/>
               </w:rPr>
-              <w:instrText xml:space="preserve"> PAGEREF _Toc72671592 \h </w:instrText>
+              <w:instrText xml:space="preserve"> PAGEREF _Toc72761574 \h </w:instrText>
             </w:r>
             <w:r>
               <w:rPr>
@@ -1889,7 +1895,7 @@
               <w:lang w:val="en-MU" w:eastAsia="en-MU"/>
             </w:rPr>
           </w:pPr>
-          <w:hyperlink w:anchor="_Toc72671593" w:history="1">
+          <w:hyperlink w:anchor="_Toc72761575" w:history="1">
             <w:r>
               <w:rPr>
                 <w:rStyle w:val="Hyperlink"/>
@@ -1924,7 +1930,7 @@
                 <w:noProof/>
                 <w:webHidden/>
               </w:rPr>
-              <w:instrText xml:space="preserve"> PAGEREF _Toc72671593 \h </w:instrText>
+              <w:instrText xml:space="preserve"> PAGEREF _Toc72761575 \h </w:instrText>
             </w:r>
             <w:r>
               <w:rPr>
@@ -1944,7 +1950,7 @@
                 <w:noProof/>
                 <w:webHidden/>
               </w:rPr>
-              <w:t>4</w:t>
+              <w:t>5</w:t>
             </w:r>
             <w:r>
               <w:rPr>
@@ -1968,7 +1974,7 @@
               <w:lang w:val="en-MU" w:eastAsia="en-MU"/>
             </w:rPr>
           </w:pPr>
-          <w:hyperlink w:anchor="_Toc72671594" w:history="1">
+          <w:hyperlink w:anchor="_Toc72761576" w:history="1">
             <w:r>
               <w:rPr>
                 <w:rStyle w:val="Hyperlink"/>
@@ -1995,7 +2001,7 @@
                 <w:noProof/>
                 <w:webHidden/>
               </w:rPr>
-              <w:instrText xml:space="preserve"> PAGEREF _Toc72671594 \h </w:instrText>
+              <w:instrText xml:space="preserve"> PAGEREF _Toc72761576 \h </w:instrText>
             </w:r>
             <w:r>
               <w:rPr>
@@ -2039,7 +2045,7 @@
               <w:lang w:val="en-MU" w:eastAsia="en-MU"/>
             </w:rPr>
           </w:pPr>
-          <w:hyperlink w:anchor="_Toc72671595" w:history="1">
+          <w:hyperlink w:anchor="_Toc72761577" w:history="1">
             <w:r>
               <w:rPr>
                 <w:rStyle w:val="Hyperlink"/>
@@ -2066,7 +2072,7 @@
                 <w:noProof/>
                 <w:webHidden/>
               </w:rPr>
-              <w:instrText xml:space="preserve"> PAGEREF _Toc72671595 \h </w:instrText>
+              <w:instrText xml:space="preserve"> PAGEREF _Toc72761577 \h </w:instrText>
             </w:r>
             <w:r>
               <w:rPr>
@@ -2110,7 +2116,7 @@
               <w:lang w:val="en-MU" w:eastAsia="en-MU"/>
             </w:rPr>
           </w:pPr>
-          <w:hyperlink w:anchor="_Toc72671596" w:history="1">
+          <w:hyperlink w:anchor="_Toc72761578" w:history="1">
             <w:r>
               <w:rPr>
                 <w:rStyle w:val="Hyperlink"/>
@@ -2137,7 +2143,7 @@
                 <w:noProof/>
                 <w:webHidden/>
               </w:rPr>
-              <w:instrText xml:space="preserve"> PAGEREF _Toc72671596 \h </w:instrText>
+              <w:instrText xml:space="preserve"> PAGEREF _Toc72761578 \h </w:instrText>
             </w:r>
             <w:r>
               <w:rPr>
@@ -2181,13 +2187,13 @@
               <w:lang w:val="en-MU" w:eastAsia="en-MU"/>
             </w:rPr>
           </w:pPr>
-          <w:hyperlink w:anchor="_Toc72671597" w:history="1">
+          <w:hyperlink w:anchor="_Toc72761579" w:history="1">
             <w:r>
               <w:rPr>
                 <w:rStyle w:val="Hyperlink"/>
                 <w:noProof/>
               </w:rPr>
-              <w:t>XML Files</w:t>
+              <w:t>API</w:t>
             </w:r>
             <w:r>
               <w:rPr>
@@ -2208,7 +2214,7 @@
                 <w:noProof/>
                 <w:webHidden/>
               </w:rPr>
-              <w:instrText xml:space="preserve"> PAGEREF _Toc72671597 \h </w:instrText>
+              <w:instrText xml:space="preserve"> PAGEREF _Toc72761579 \h </w:instrText>
             </w:r>
             <w:r>
               <w:rPr>
@@ -2252,13 +2258,13 @@
               <w:lang w:val="en-MU" w:eastAsia="en-MU"/>
             </w:rPr>
           </w:pPr>
-          <w:hyperlink w:anchor="_Toc72671598" w:history="1">
+          <w:hyperlink w:anchor="_Toc72761580" w:history="1">
             <w:r>
               <w:rPr>
                 <w:rStyle w:val="Hyperlink"/>
                 <w:noProof/>
               </w:rPr>
-              <w:t>API</w:t>
+              <w:t>Object Detection</w:t>
             </w:r>
             <w:r>
               <w:rPr>
@@ -2279,7 +2285,7 @@
                 <w:noProof/>
                 <w:webHidden/>
               </w:rPr>
-              <w:instrText xml:space="preserve"> PAGEREF _Toc72671598 \h </w:instrText>
+              <w:instrText xml:space="preserve"> PAGEREF _Toc72761580 \h </w:instrText>
             </w:r>
             <w:r>
               <w:rPr>
@@ -2299,7 +2305,149 @@
                 <w:noProof/>
                 <w:webHidden/>
               </w:rPr>
-              <w:t>6</w:t>
+              <w:t>7</w:t>
+            </w:r>
+            <w:r>
+              <w:rPr>
+                <w:noProof/>
+                <w:webHidden/>
+              </w:rPr>
+              <w:fldChar w:fldCharType="end"/>
+            </w:r>
+          </w:hyperlink>
+        </w:p>
+        <w:p>
+          <w:pPr>
+            <w:pStyle w:val="TOC3"/>
+            <w:tabs>
+              <w:tab w:val="right" w:leader="dot" w:pos="8299"/>
+            </w:tabs>
+            <w:rPr>
+              <w:rFonts w:asciiTheme="minorHAnsi" w:eastAsiaTheme="minorEastAsia" w:hAnsiTheme="minorHAnsi"/>
+              <w:noProof/>
+              <w:sz w:val="22"/>
+              <w:lang w:val="en-MU" w:eastAsia="en-MU"/>
+            </w:rPr>
+          </w:pPr>
+          <w:hyperlink w:anchor="_Toc72761581" w:history="1">
+            <w:r>
+              <w:rPr>
+                <w:rStyle w:val="Hyperlink"/>
+                <w:noProof/>
+              </w:rPr>
+              <w:t>Model</w:t>
+            </w:r>
+            <w:r>
+              <w:rPr>
+                <w:noProof/>
+                <w:webHidden/>
+              </w:rPr>
+              <w:tab/>
+            </w:r>
+            <w:r>
+              <w:rPr>
+                <w:noProof/>
+                <w:webHidden/>
+              </w:rPr>
+              <w:fldChar w:fldCharType="begin"/>
+            </w:r>
+            <w:r>
+              <w:rPr>
+                <w:noProof/>
+                <w:webHidden/>
+              </w:rPr>
+              <w:instrText xml:space="preserve"> PAGEREF _Toc72761581 \h </w:instrText>
+            </w:r>
+            <w:r>
+              <w:rPr>
+                <w:noProof/>
+                <w:webHidden/>
+              </w:rPr>
+            </w:r>
+            <w:r>
+              <w:rPr>
+                <w:noProof/>
+                <w:webHidden/>
+              </w:rPr>
+              <w:fldChar w:fldCharType="separate"/>
+            </w:r>
+            <w:r>
+              <w:rPr>
+                <w:noProof/>
+                <w:webHidden/>
+              </w:rPr>
+              <w:t>7</w:t>
+            </w:r>
+            <w:r>
+              <w:rPr>
+                <w:noProof/>
+                <w:webHidden/>
+              </w:rPr>
+              <w:fldChar w:fldCharType="end"/>
+            </w:r>
+          </w:hyperlink>
+        </w:p>
+        <w:p>
+          <w:pPr>
+            <w:pStyle w:val="TOC3"/>
+            <w:tabs>
+              <w:tab w:val="right" w:leader="dot" w:pos="8299"/>
+            </w:tabs>
+            <w:rPr>
+              <w:rFonts w:asciiTheme="minorHAnsi" w:eastAsiaTheme="minorEastAsia" w:hAnsiTheme="minorHAnsi"/>
+              <w:noProof/>
+              <w:sz w:val="22"/>
+              <w:lang w:val="en-MU" w:eastAsia="en-MU"/>
+            </w:rPr>
+          </w:pPr>
+          <w:hyperlink w:anchor="_Toc72761582" w:history="1">
+            <w:r>
+              <w:rPr>
+                <w:rStyle w:val="Hyperlink"/>
+                <w:noProof/>
+              </w:rPr>
+              <w:t>Algorithm</w:t>
+            </w:r>
+            <w:r>
+              <w:rPr>
+                <w:noProof/>
+                <w:webHidden/>
+              </w:rPr>
+              <w:tab/>
+            </w:r>
+            <w:r>
+              <w:rPr>
+                <w:noProof/>
+                <w:webHidden/>
+              </w:rPr>
+              <w:fldChar w:fldCharType="begin"/>
+            </w:r>
+            <w:r>
+              <w:rPr>
+                <w:noProof/>
+                <w:webHidden/>
+              </w:rPr>
+              <w:instrText xml:space="preserve"> PAGEREF _Toc72761582 \h </w:instrText>
+            </w:r>
+            <w:r>
+              <w:rPr>
+                <w:noProof/>
+                <w:webHidden/>
+              </w:rPr>
+            </w:r>
+            <w:r>
+              <w:rPr>
+                <w:noProof/>
+                <w:webHidden/>
+              </w:rPr>
+              <w:fldChar w:fldCharType="separate"/>
+            </w:r>
+            <w:r>
+              <w:rPr>
+                <w:noProof/>
+                <w:webHidden/>
+              </w:rPr>
+              <w:t>7</w:t>
             </w:r>
             <w:r>
               <w:rPr>
@@ -2323,13 +2471,13 @@
               <w:lang w:val="en-MU" w:eastAsia="en-MU"/>
             </w:rPr>
           </w:pPr>
-          <w:hyperlink w:anchor="_Toc72671599" w:history="1">
+          <w:hyperlink w:anchor="_Toc72761583" w:history="1">
             <w:r>
               <w:rPr>
                 <w:rStyle w:val="Hyperlink"/>
                 <w:noProof/>
               </w:rPr>
-              <w:t>Object Detection</w:t>
+              <w:t>Android App</w:t>
             </w:r>
             <w:r>
               <w:rPr>
@@ -2350,7 +2498,7 @@
                 <w:noProof/>
                 <w:webHidden/>
               </w:rPr>
-              <w:instrText xml:space="preserve"> PAGEREF _Toc72671599 \h </w:instrText>
+              <w:instrText xml:space="preserve"> PAGEREF _Toc72761583 \h </w:instrText>
             </w:r>
             <w:r>
               <w:rPr>
@@ -2394,13 +2542,13 @@
               <w:lang w:val="en-MU" w:eastAsia="en-MU"/>
             </w:rPr>
           </w:pPr>
-          <w:hyperlink w:anchor="_Toc72671600" w:history="1">
+          <w:hyperlink w:anchor="_Toc72761584" w:history="1">
             <w:r>
               <w:rPr>
                 <w:rStyle w:val="Hyperlink"/>
                 <w:noProof/>
               </w:rPr>
-              <w:t>Model</w:t>
+              <w:t>Class Diagrams of Activities</w:t>
             </w:r>
             <w:r>
               <w:rPr>
@@ -2421,7 +2569,7 @@
                 <w:noProof/>
                 <w:webHidden/>
               </w:rPr>
-              <w:instrText xml:space="preserve"> PAGEREF _Toc72671600 \h </w:instrText>
+              <w:instrText xml:space="preserve"> PAGEREF _Toc72761584 \h </w:instrText>
             </w:r>
             <w:r>
               <w:rPr>
@@ -2465,13 +2613,13 @@
               <w:lang w:val="en-MU" w:eastAsia="en-MU"/>
             </w:rPr>
           </w:pPr>
-          <w:hyperlink w:anchor="_Toc72671601" w:history="1">
+          <w:hyperlink w:anchor="_Toc72761585" w:history="1">
             <w:r>
               <w:rPr>
                 <w:rStyle w:val="Hyperlink"/>
                 <w:noProof/>
               </w:rPr>
-              <w:t>Algorithm</w:t>
+              <w:t>Class Diagrams of Fragments</w:t>
             </w:r>
             <w:r>
               <w:rPr>
@@ -2492,7 +2640,7 @@
                 <w:noProof/>
                 <w:webHidden/>
               </w:rPr>
-              <w:instrText xml:space="preserve"> PAGEREF _Toc72671601 \h </w:instrText>
+              <w:instrText xml:space="preserve"> PAGEREF _Toc72761585 \h </w:instrText>
             </w:r>
             <w:r>
               <w:rPr>
@@ -2512,7 +2660,7 @@
                 <w:noProof/>
                 <w:webHidden/>
               </w:rPr>
-              <w:t>7</w:t>
+              <w:t>9</w:t>
             </w:r>
             <w:r>
               <w:rPr>
@@ -2536,13 +2684,13 @@
               <w:lang w:val="en-MU" w:eastAsia="en-MU"/>
             </w:rPr>
           </w:pPr>
-          <w:hyperlink w:anchor="_Toc72671602" w:history="1">
+          <w:hyperlink w:anchor="_Toc72761586" w:history="1">
             <w:r>
               <w:rPr>
                 <w:rStyle w:val="Hyperlink"/>
                 <w:noProof/>
               </w:rPr>
-              <w:t>Android App</w:t>
+              <w:t>Website</w:t>
             </w:r>
             <w:r>
               <w:rPr>
@@ -2563,7 +2711,7 @@
                 <w:noProof/>
                 <w:webHidden/>
               </w:rPr>
-              <w:instrText xml:space="preserve"> PAGEREF _Toc72671602 \h </w:instrText>
+              <w:instrText xml:space="preserve"> PAGEREF _Toc72761586 \h </w:instrText>
             </w:r>
             <w:r>
               <w:rPr>
@@ -2583,78 +2731,7 @@
                 <w:noProof/>
                 <w:webHidden/>
               </w:rPr>
-              <w:t>7</w:t>
-            </w:r>
-            <w:r>
-              <w:rPr>
-                <w:noProof/>
-                <w:webHidden/>
-              </w:rPr>
-              <w:fldChar w:fldCharType="end"/>
-            </w:r>
-          </w:hyperlink>
-        </w:p>
-        <w:p>
-          <w:pPr>
-            <w:pStyle w:val="TOC3"/>
-            <w:tabs>
-              <w:tab w:val="right" w:leader="dot" w:pos="8299"/>
-            </w:tabs>
-            <w:rPr>
-              <w:rFonts w:asciiTheme="minorHAnsi" w:eastAsiaTheme="minorEastAsia" w:hAnsiTheme="minorHAnsi"/>
-              <w:noProof/>
-              <w:sz w:val="22"/>
-              <w:lang w:val="en-MU" w:eastAsia="en-MU"/>
-            </w:rPr>
-          </w:pPr>
-          <w:hyperlink w:anchor="_Toc72671603" w:history="1">
-            <w:r>
-              <w:rPr>
-                <w:rStyle w:val="Hyperlink"/>
-                <w:noProof/>
-              </w:rPr>
-              <w:t>UML Diagram</w:t>
-            </w:r>
-            <w:r>
-              <w:rPr>
-                <w:noProof/>
-                <w:webHidden/>
-              </w:rPr>
-              <w:tab/>
-            </w:r>
-            <w:r>
-              <w:rPr>
-                <w:noProof/>
-                <w:webHidden/>
-              </w:rPr>
-              <w:fldChar w:fldCharType="begin"/>
-            </w:r>
-            <w:r>
-              <w:rPr>
-                <w:noProof/>
-                <w:webHidden/>
-              </w:rPr>
-              <w:instrText xml:space="preserve"> PAGEREF _Toc72671603 \h </w:instrText>
-            </w:r>
-            <w:r>
-              <w:rPr>
-                <w:noProof/>
-                <w:webHidden/>
-              </w:rPr>
-            </w:r>
-            <w:r>
-              <w:rPr>
-                <w:noProof/>
-                <w:webHidden/>
-              </w:rPr>
-              <w:fldChar w:fldCharType="separate"/>
-            </w:r>
-            <w:r>
-              <w:rPr>
-                <w:noProof/>
-                <w:webHidden/>
-              </w:rPr>
-              <w:t>7</w:t>
+              <w:t>13</w:t>
             </w:r>
             <w:r>
               <w:rPr>
@@ -2678,13 +2755,13 @@
               <w:lang w:val="en-MU" w:eastAsia="en-MU"/>
             </w:rPr>
           </w:pPr>
-          <w:hyperlink w:anchor="_Toc72671604" w:history="1">
+          <w:hyperlink w:anchor="_Toc72761587" w:history="1">
             <w:r>
               <w:rPr>
                 <w:rStyle w:val="Hyperlink"/>
                 <w:noProof/>
               </w:rPr>
-              <w:t>Website</w:t>
+              <w:t>Raspberry Pi</w:t>
             </w:r>
             <w:r>
               <w:rPr>
@@ -2705,7 +2782,7 @@
                 <w:noProof/>
                 <w:webHidden/>
               </w:rPr>
-              <w:instrText xml:space="preserve"> PAGEREF _Toc72671604 \h </w:instrText>
+              <w:instrText xml:space="preserve"> PAGEREF _Toc72761587 \h </w:instrText>
             </w:r>
             <w:r>
               <w:rPr>
@@ -2725,7 +2802,149 @@
                 <w:noProof/>
                 <w:webHidden/>
               </w:rPr>
-              <w:t>7</w:t>
+              <w:t>15</w:t>
+            </w:r>
+            <w:r>
+              <w:rPr>
+                <w:noProof/>
+                <w:webHidden/>
+              </w:rPr>
+              <w:fldChar w:fldCharType="end"/>
+            </w:r>
+          </w:hyperlink>
+        </w:p>
+        <w:p>
+          <w:pPr>
+            <w:pStyle w:val="TOC1"/>
+            <w:tabs>
+              <w:tab w:val="right" w:leader="dot" w:pos="8299"/>
+            </w:tabs>
+            <w:rPr>
+              <w:rFonts w:asciiTheme="minorHAnsi" w:eastAsiaTheme="minorEastAsia" w:hAnsiTheme="minorHAnsi"/>
+              <w:noProof/>
+              <w:sz w:val="22"/>
+              <w:lang w:val="en-MU" w:eastAsia="en-MU"/>
+            </w:rPr>
+          </w:pPr>
+          <w:hyperlink w:anchor="_Toc72761588" w:history="1">
+            <w:r>
+              <w:rPr>
+                <w:rStyle w:val="Hyperlink"/>
+                <w:noProof/>
+              </w:rPr>
+              <w:t>Server</w:t>
+            </w:r>
+            <w:r>
+              <w:rPr>
+                <w:noProof/>
+                <w:webHidden/>
+              </w:rPr>
+              <w:tab/>
+            </w:r>
+            <w:r>
+              <w:rPr>
+                <w:noProof/>
+                <w:webHidden/>
+              </w:rPr>
+              <w:fldChar w:fldCharType="begin"/>
+            </w:r>
+            <w:r>
+              <w:rPr>
+                <w:noProof/>
+                <w:webHidden/>
+              </w:rPr>
+              <w:instrText xml:space="preserve"> PAGEREF _Toc72761588 \h </w:instrText>
+            </w:r>
+            <w:r>
+              <w:rPr>
+                <w:noProof/>
+                <w:webHidden/>
+              </w:rPr>
+            </w:r>
+            <w:r>
+              <w:rPr>
+                <w:noProof/>
+                <w:webHidden/>
+              </w:rPr>
+              <w:fldChar w:fldCharType="separate"/>
+            </w:r>
+            <w:r>
+              <w:rPr>
+                <w:noProof/>
+                <w:webHidden/>
+              </w:rPr>
+              <w:t>15</w:t>
+            </w:r>
+            <w:r>
+              <w:rPr>
+                <w:noProof/>
+                <w:webHidden/>
+              </w:rPr>
+              <w:fldChar w:fldCharType="end"/>
+            </w:r>
+          </w:hyperlink>
+        </w:p>
+        <w:p>
+          <w:pPr>
+            <w:pStyle w:val="TOC1"/>
+            <w:tabs>
+              <w:tab w:val="right" w:leader="dot" w:pos="8299"/>
+            </w:tabs>
+            <w:rPr>
+              <w:rFonts w:asciiTheme="minorHAnsi" w:eastAsiaTheme="minorEastAsia" w:hAnsiTheme="minorHAnsi"/>
+              <w:noProof/>
+              <w:sz w:val="22"/>
+              <w:lang w:val="en-MU" w:eastAsia="en-MU"/>
+            </w:rPr>
+          </w:pPr>
+          <w:hyperlink w:anchor="_Toc72761589" w:history="1">
+            <w:r>
+              <w:rPr>
+                <w:rStyle w:val="Hyperlink"/>
+                <w:noProof/>
+              </w:rPr>
+              <w:t>User Interface</w:t>
+            </w:r>
+            <w:r>
+              <w:rPr>
+                <w:noProof/>
+                <w:webHidden/>
+              </w:rPr>
+              <w:tab/>
+            </w:r>
+            <w:r>
+              <w:rPr>
+                <w:noProof/>
+                <w:webHidden/>
+              </w:rPr>
+              <w:fldChar w:fldCharType="begin"/>
+            </w:r>
+            <w:r>
+              <w:rPr>
+                <w:noProof/>
+                <w:webHidden/>
+              </w:rPr>
+              <w:instrText xml:space="preserve"> PAGEREF _Toc72761589 \h </w:instrText>
+            </w:r>
+            <w:r>
+              <w:rPr>
+                <w:noProof/>
+                <w:webHidden/>
+              </w:rPr>
+            </w:r>
+            <w:r>
+              <w:rPr>
+                <w:noProof/>
+                <w:webHidden/>
+              </w:rPr>
+              <w:fldChar w:fldCharType="separate"/>
+            </w:r>
+            <w:r>
+              <w:rPr>
+                <w:noProof/>
+                <w:webHidden/>
+              </w:rPr>
+              <w:t>16</w:t>
             </w:r>
             <w:r>
               <w:rPr>
@@ -2749,13 +2968,13 @@
               <w:lang w:val="en-MU" w:eastAsia="en-MU"/>
             </w:rPr>
           </w:pPr>
-          <w:hyperlink w:anchor="_Toc72671605" w:history="1">
+          <w:hyperlink w:anchor="_Toc72761590" w:history="1">
             <w:r>
               <w:rPr>
                 <w:rStyle w:val="Hyperlink"/>
                 <w:noProof/>
               </w:rPr>
-              <w:t>Raspberry Pi</w:t>
+              <w:t>Android App</w:t>
             </w:r>
             <w:r>
               <w:rPr>
@@ -2776,7 +2995,7 @@
                 <w:noProof/>
                 <w:webHidden/>
               </w:rPr>
-              <w:instrText xml:space="preserve"> PAGEREF _Toc72671605 \h </w:instrText>
+              <w:instrText xml:space="preserve"> PAGEREF _Toc72761590 \h </w:instrText>
             </w:r>
             <w:r>
               <w:rPr>
@@ -2796,149 +3015,7 @@
                 <w:noProof/>
                 <w:webHidden/>
               </w:rPr>
-              <w:t>7</w:t>
-            </w:r>
-            <w:r>
-              <w:rPr>
-                <w:noProof/>
-                <w:webHidden/>
-              </w:rPr>
-              <w:fldChar w:fldCharType="end"/>
-            </w:r>
-          </w:hyperlink>
-        </w:p>
-        <w:p>
-          <w:pPr>
-            <w:pStyle w:val="TOC1"/>
-            <w:tabs>
-              <w:tab w:val="right" w:leader="dot" w:pos="8299"/>
-            </w:tabs>
-            <w:rPr>
-              <w:rFonts w:asciiTheme="minorHAnsi" w:eastAsiaTheme="minorEastAsia" w:hAnsiTheme="minorHAnsi"/>
-              <w:noProof/>
-              <w:sz w:val="22"/>
-              <w:lang w:val="en-MU" w:eastAsia="en-MU"/>
-            </w:rPr>
-          </w:pPr>
-          <w:hyperlink w:anchor="_Toc72671606" w:history="1">
-            <w:r>
-              <w:rPr>
-                <w:rStyle w:val="Hyperlink"/>
-                <w:noProof/>
-              </w:rPr>
-              <w:t>Server</w:t>
-            </w:r>
-            <w:r>
-              <w:rPr>
-                <w:noProof/>
-                <w:webHidden/>
-              </w:rPr>
-              <w:tab/>
-            </w:r>
-            <w:r>
-              <w:rPr>
-                <w:noProof/>
-                <w:webHidden/>
-              </w:rPr>
-              <w:fldChar w:fldCharType="begin"/>
-            </w:r>
-            <w:r>
-              <w:rPr>
-                <w:noProof/>
-                <w:webHidden/>
-              </w:rPr>
-              <w:instrText xml:space="preserve"> PAGEREF _Toc72671606 \h </w:instrText>
-            </w:r>
-            <w:r>
-              <w:rPr>
-                <w:noProof/>
-                <w:webHidden/>
-              </w:rPr>
-            </w:r>
-            <w:r>
-              <w:rPr>
-                <w:noProof/>
-                <w:webHidden/>
-              </w:rPr>
-              <w:fldChar w:fldCharType="separate"/>
-            </w:r>
-            <w:r>
-              <w:rPr>
-                <w:noProof/>
-                <w:webHidden/>
-              </w:rPr>
-              <w:t>7</w:t>
-            </w:r>
-            <w:r>
-              <w:rPr>
-                <w:noProof/>
-                <w:webHidden/>
-              </w:rPr>
-              <w:fldChar w:fldCharType="end"/>
-            </w:r>
-          </w:hyperlink>
-        </w:p>
-        <w:p>
-          <w:pPr>
-            <w:pStyle w:val="TOC1"/>
-            <w:tabs>
-              <w:tab w:val="right" w:leader="dot" w:pos="8299"/>
-            </w:tabs>
-            <w:rPr>
-              <w:rFonts w:asciiTheme="minorHAnsi" w:eastAsiaTheme="minorEastAsia" w:hAnsiTheme="minorHAnsi"/>
-              <w:noProof/>
-              <w:sz w:val="22"/>
-              <w:lang w:val="en-MU" w:eastAsia="en-MU"/>
-            </w:rPr>
-          </w:pPr>
-          <w:hyperlink w:anchor="_Toc72671607" w:history="1">
-            <w:r>
-              <w:rPr>
-                <w:rStyle w:val="Hyperlink"/>
-                <w:noProof/>
-              </w:rPr>
-              <w:t>User Interface</w:t>
-            </w:r>
-            <w:r>
-              <w:rPr>
-                <w:noProof/>
-                <w:webHidden/>
-              </w:rPr>
-              <w:tab/>
-            </w:r>
-            <w:r>
-              <w:rPr>
-                <w:noProof/>
-                <w:webHidden/>
-              </w:rPr>
-              <w:fldChar w:fldCharType="begin"/>
-            </w:r>
-            <w:r>
-              <w:rPr>
-                <w:noProof/>
-                <w:webHidden/>
-              </w:rPr>
-              <w:instrText xml:space="preserve"> PAGEREF _Toc72671607 \h </w:instrText>
-            </w:r>
-            <w:r>
-              <w:rPr>
-                <w:noProof/>
-                <w:webHidden/>
-              </w:rPr>
-            </w:r>
-            <w:r>
-              <w:rPr>
-                <w:noProof/>
-                <w:webHidden/>
-              </w:rPr>
-              <w:fldChar w:fldCharType="separate"/>
-            </w:r>
-            <w:r>
-              <w:rPr>
-                <w:noProof/>
-                <w:webHidden/>
-              </w:rPr>
-              <w:t>7</w:t>
+              <w:t>16</w:t>
             </w:r>
             <w:r>
               <w:rPr>
@@ -2962,13 +3039,13 @@
               <w:lang w:val="en-MU" w:eastAsia="en-MU"/>
             </w:rPr>
           </w:pPr>
-          <w:hyperlink w:anchor="_Toc72671608" w:history="1">
+          <w:hyperlink w:anchor="_Toc72761591" w:history="1">
             <w:r>
               <w:rPr>
                 <w:rStyle w:val="Hyperlink"/>
                 <w:noProof/>
               </w:rPr>
-              <w:t>Android App</w:t>
+              <w:t>Raspberry Pi</w:t>
             </w:r>
             <w:r>
               <w:rPr>
@@ -2989,7 +3066,7 @@
                 <w:noProof/>
                 <w:webHidden/>
               </w:rPr>
-              <w:instrText xml:space="preserve"> PAGEREF _Toc72671608 \h </w:instrText>
+              <w:instrText xml:space="preserve"> PAGEREF _Toc72761591 \h </w:instrText>
             </w:r>
             <w:r>
               <w:rPr>
@@ -3009,7 +3086,7 @@
                 <w:noProof/>
                 <w:webHidden/>
               </w:rPr>
-              <w:t>7</w:t>
+              <w:t>23</w:t>
             </w:r>
             <w:r>
               <w:rPr>
@@ -3033,13 +3110,13 @@
               <w:lang w:val="en-MU" w:eastAsia="en-MU"/>
             </w:rPr>
           </w:pPr>
-          <w:hyperlink w:anchor="_Toc72671609" w:history="1">
+          <w:hyperlink w:anchor="_Toc72761592" w:history="1">
             <w:r>
               <w:rPr>
                 <w:rStyle w:val="Hyperlink"/>
                 <w:noProof/>
               </w:rPr>
-              <w:t>Raspberry Pi</w:t>
+              <w:t>Website</w:t>
             </w:r>
             <w:r>
               <w:rPr>
@@ -3060,7 +3137,7 @@
                 <w:noProof/>
                 <w:webHidden/>
               </w:rPr>
-              <w:instrText xml:space="preserve"> PAGEREF _Toc72671609 \h </w:instrText>
+              <w:instrText xml:space="preserve"> PAGEREF _Toc72761592 \h </w:instrText>
             </w:r>
             <w:r>
               <w:rPr>
@@ -3080,78 +3157,7 @@
                 <w:noProof/>
                 <w:webHidden/>
               </w:rPr>
-              <w:t>8</w:t>
-            </w:r>
-            <w:r>
-              <w:rPr>
-                <w:noProof/>
-                <w:webHidden/>
-              </w:rPr>
-              <w:fldChar w:fldCharType="end"/>
-            </w:r>
-          </w:hyperlink>
-        </w:p>
-        <w:p>
-          <w:pPr>
-            <w:pStyle w:val="TOC2"/>
-            <w:tabs>
-              <w:tab w:val="right" w:leader="dot" w:pos="8299"/>
-            </w:tabs>
-            <w:rPr>
-              <w:rFonts w:asciiTheme="minorHAnsi" w:eastAsiaTheme="minorEastAsia" w:hAnsiTheme="minorHAnsi"/>
-              <w:noProof/>
-              <w:sz w:val="22"/>
-              <w:lang w:val="en-MU" w:eastAsia="en-MU"/>
-            </w:rPr>
-          </w:pPr>
-          <w:hyperlink w:anchor="_Toc72671610" w:history="1">
-            <w:r>
-              <w:rPr>
-                <w:rStyle w:val="Hyperlink"/>
-                <w:noProof/>
-              </w:rPr>
-              <w:t>Website</w:t>
-            </w:r>
-            <w:r>
-              <w:rPr>
-                <w:noProof/>
-                <w:webHidden/>
-              </w:rPr>
-              <w:tab/>
-            </w:r>
-            <w:r>
-              <w:rPr>
-                <w:noProof/>
-                <w:webHidden/>
-              </w:rPr>
-              <w:fldChar w:fldCharType="begin"/>
-            </w:r>
-            <w:r>
-              <w:rPr>
-                <w:noProof/>
-                <w:webHidden/>
-              </w:rPr>
-              <w:instrText xml:space="preserve"> PAGEREF _Toc72671610 \h </w:instrText>
-            </w:r>
-            <w:r>
-              <w:rPr>
-                <w:noProof/>
-                <w:webHidden/>
-              </w:rPr>
-            </w:r>
-            <w:r>
-              <w:rPr>
-                <w:noProof/>
-                <w:webHidden/>
-              </w:rPr>
-              <w:fldChar w:fldCharType="separate"/>
-            </w:r>
-            <w:r>
-              <w:rPr>
-                <w:noProof/>
-                <w:webHidden/>
-              </w:rPr>
-              <w:t>8</w:t>
+              <w:t>23</w:t>
             </w:r>
             <w:r>
               <w:rPr>
@@ -3427,7 +3433,7 @@
           <w:lang w:val="en-GB"/>
         </w:rPr>
       </w:pPr>
-      <w:bookmarkStart w:id="1" w:name="_Toc72671592"/>
+      <w:bookmarkStart w:id="1" w:name="_Toc72761574"/>
       <w:r>
         <w:rPr>
           <w:lang w:val="en-GB"/>
@@ -3488,35 +3494,24 @@
       <w:pPr>
         <w:pStyle w:val="Heading1"/>
       </w:pPr>
-      <w:bookmarkStart w:id="2" w:name="_Toc72671593"/>
       <w:r>
         <w:rPr>
           <w:lang w:val="en-GB"/>
         </w:rPr>
         <w:lastRenderedPageBreak/>
-        <w:t>Project</w:t>
-      </w:r>
-      <w:r>
-        <w:rPr>
-          <w:lang w:val="en-GB"/>
-        </w:rPr>
-        <w:t xml:space="preserve"> </w:t>
-      </w:r>
-      <w:r>
-        <w:t>Models</w:t>
+        <w:t>System Architecture</w:t>
+      </w:r>
+    </w:p>
+    <w:p/>
+    <w:p>
+      <w:pPr>
+        <w:pStyle w:val="Heading2"/>
+      </w:pPr>
+      <w:bookmarkStart w:id="2" w:name="_Toc72761576"/>
+      <w:r>
+        <w:t>Database</w:t>
       </w:r>
       <w:bookmarkEnd w:id="2"/>
-    </w:p>
-    <w:p/>
-    <w:p>
-      <w:pPr>
-        <w:pStyle w:val="Heading2"/>
-      </w:pPr>
-      <w:bookmarkStart w:id="3" w:name="_Toc72671594"/>
-      <w:r>
-        <w:t>Database</w:t>
-      </w:r>
-      <w:bookmarkEnd w:id="3"/>
     </w:p>
     <w:p/>
     <w:p>
@@ -3547,7 +3542,23 @@
         <w:t xml:space="preserve"> </w:t>
       </w:r>
       <w:r>
-        <w:t xml:space="preserve">The table has 2 tables: UserAuth, User_Secret_Keys. </w:t>
+        <w:t xml:space="preserve">The table has 2 tables: </w:t>
+      </w:r>
+      <w:proofErr w:type="spellStart"/>
+      <w:r>
+        <w:t>UserAuth</w:t>
+      </w:r>
+      <w:proofErr w:type="spellEnd"/>
+      <w:r>
+        <w:t xml:space="preserve">, </w:t>
+      </w:r>
+      <w:proofErr w:type="spellStart"/>
+      <w:r>
+        <w:t>User_Secret_Keys</w:t>
+      </w:r>
+      <w:proofErr w:type="spellEnd"/>
+      <w:r>
+        <w:t xml:space="preserve">. </w:t>
       </w:r>
     </w:p>
     <w:p/>
@@ -3555,11 +3566,11 @@
       <w:pPr>
         <w:pStyle w:val="Heading3"/>
       </w:pPr>
-      <w:bookmarkStart w:id="4" w:name="_Toc72671595"/>
+      <w:bookmarkStart w:id="3" w:name="_Toc72761577"/>
       <w:r>
         <w:t>Database-Relationship Diagram</w:t>
       </w:r>
-      <w:bookmarkEnd w:id="4"/>
+      <w:bookmarkEnd w:id="3"/>
     </w:p>
     <w:p>
       <w:r>
@@ -4073,6 +4084,7 @@
                                 <w:color w:val="000000" w:themeColor="text1"/>
                               </w:rPr>
                             </w:pPr>
+                            <w:proofErr w:type="spellStart"/>
                             <w:r>
                               <w:rPr>
                                 <w:color w:val="000000" w:themeColor="text1"/>
@@ -4085,6 +4097,7 @@
                               </w:rPr>
                               <w:t>Auth</w:t>
                             </w:r>
+                            <w:proofErr w:type="spellEnd"/>
                           </w:p>
                         </w:txbxContent>
                       </wps:txbx>
@@ -4115,6 +4128,7 @@
                           <w:color w:val="000000" w:themeColor="text1"/>
                         </w:rPr>
                       </w:pPr>
+                      <w:proofErr w:type="spellStart"/>
                       <w:r>
                         <w:rPr>
                           <w:color w:val="000000" w:themeColor="text1"/>
@@ -4127,6 +4141,7 @@
                         </w:rPr>
                         <w:t>Auth</w:t>
                       </w:r>
+                      <w:proofErr w:type="spellEnd"/>
                     </w:p>
                   </w:txbxContent>
                 </v:textbox>
@@ -4201,6 +4216,7 @@
                                 <w:color w:val="000000" w:themeColor="text1"/>
                               </w:rPr>
                             </w:pPr>
+                            <w:proofErr w:type="spellStart"/>
                             <w:r>
                               <w:rPr>
                                 <w:color w:val="000000" w:themeColor="text1"/>
@@ -4213,6 +4229,7 @@
                               </w:rPr>
                               <w:t>_Secret_Keys</w:t>
                             </w:r>
+                            <w:proofErr w:type="spellEnd"/>
                           </w:p>
                         </w:txbxContent>
                       </wps:txbx>
@@ -4243,6 +4260,7 @@
                           <w:color w:val="000000" w:themeColor="text1"/>
                         </w:rPr>
                       </w:pPr>
+                      <w:proofErr w:type="spellStart"/>
                       <w:r>
                         <w:rPr>
                           <w:color w:val="000000" w:themeColor="text1"/>
@@ -4255,6 +4273,7 @@
                         </w:rPr>
                         <w:t>_Secret_Keys</w:t>
                       </w:r>
+                      <w:proofErr w:type="spellEnd"/>
                     </w:p>
                   </w:txbxContent>
                 </v:textbox>
@@ -4758,19 +4777,35 @@
       <w:pPr>
         <w:pStyle w:val="Heading2"/>
       </w:pPr>
-      <w:bookmarkStart w:id="5" w:name="_Toc72671596"/>
+      <w:bookmarkStart w:id="4" w:name="_Toc72761578"/>
       <w:r>
         <w:t>Description of Tables</w:t>
       </w:r>
       <w:r>
         <w:t xml:space="preserve"> Used</w:t>
       </w:r>
-      <w:bookmarkEnd w:id="5"/>
-    </w:p>
-    <w:p/>
-    <w:p>
-      <w:r>
-        <w:t>The fields in the UserAuth table are: UserId, First Name, Last Name, Email Address, Verified.</w:t>
+      <w:bookmarkEnd w:id="4"/>
+    </w:p>
+    <w:p/>
+    <w:p>
+      <w:r>
+        <w:t xml:space="preserve">The fields in the </w:t>
+      </w:r>
+      <w:proofErr w:type="spellStart"/>
+      <w:r>
+        <w:t>UserAuth</w:t>
+      </w:r>
+      <w:proofErr w:type="spellEnd"/>
+      <w:r>
+        <w:t xml:space="preserve"> table are: </w:t>
+      </w:r>
+      <w:proofErr w:type="spellStart"/>
+      <w:r>
+        <w:t>UserId</w:t>
+      </w:r>
+      <w:proofErr w:type="spellEnd"/>
+      <w:r>
+        <w:t>, First Name, Last Name, Email Address, Verified.</w:t>
       </w:r>
     </w:p>
     <w:p/>
@@ -4796,7 +4831,7 @@
                 <w:b/>
               </w:rPr>
             </w:pPr>
-            <w:bookmarkStart w:id="6" w:name="_Hlk72623535"/>
+            <w:bookmarkStart w:id="5" w:name="_Hlk72623535"/>
             <w:r>
               <w:rPr>
                 <w:b/>
@@ -4848,9 +4883,11 @@
             <w:tcW w:w="2766" w:type="dxa"/>
           </w:tcPr>
           <w:p>
+            <w:proofErr w:type="spellStart"/>
             <w:r>
               <w:t>UserId</w:t>
             </w:r>
+            <w:proofErr w:type="spellEnd"/>
           </w:p>
         </w:tc>
         <w:tc>
@@ -5008,13 +5045,29 @@
           </w:p>
         </w:tc>
       </w:tr>
-      <w:bookmarkEnd w:id="6"/>
+      <w:bookmarkEnd w:id="5"/>
     </w:tbl>
     <w:p/>
     <w:p>
       <w:r>
         <w:lastRenderedPageBreak/>
-        <w:t>The fields in the User_Secret_Keys table are: UserId, Password.</w:t>
+        <w:t xml:space="preserve">The fields in the </w:t>
+      </w:r>
+      <w:proofErr w:type="spellStart"/>
+      <w:r>
+        <w:t>User_Secret_Keys</w:t>
+      </w:r>
+      <w:proofErr w:type="spellEnd"/>
+      <w:r>
+        <w:t xml:space="preserve"> table are: </w:t>
+      </w:r>
+      <w:proofErr w:type="spellStart"/>
+      <w:r>
+        <w:t>UserId</w:t>
+      </w:r>
+      <w:proofErr w:type="spellEnd"/>
+      <w:r>
+        <w:t>, Password.</w:t>
       </w:r>
     </w:p>
     <w:p/>
@@ -5097,9 +5150,11 @@
             <w:pPr>
               <w:spacing w:after="160" w:line="259" w:lineRule="auto"/>
             </w:pPr>
+            <w:proofErr w:type="spellStart"/>
             <w:r>
               <w:t>UserId</w:t>
             </w:r>
+            <w:proofErr w:type="spellEnd"/>
           </w:p>
         </w:tc>
         <w:tc>
@@ -5219,36 +5274,94 @@
       <w:pPr>
         <w:pStyle w:val="Heading2"/>
       </w:pPr>
-      <w:bookmarkStart w:id="7" w:name="_Toc72671598"/>
+      <w:bookmarkStart w:id="6" w:name="_Toc72761579"/>
       <w:r>
         <w:t>API</w:t>
       </w:r>
+      <w:bookmarkEnd w:id="6"/>
+    </w:p>
+    <w:p/>
+    <w:p>
+      <w:r>
+        <w:t>//PHP API</w:t>
+      </w:r>
+      <w:r>
+        <w:t>s</w:t>
+      </w:r>
+      <w:r>
+        <w:t xml:space="preserve"> to be done by @Yougesh</w:t>
+      </w:r>
+    </w:p>
+    <w:p/>
+    <w:p/>
+    <w:p/>
+    <w:p/>
+    <w:p/>
+    <w:p>
+      <w:pPr>
+        <w:pStyle w:val="Heading2"/>
+      </w:pPr>
+      <w:bookmarkStart w:id="7" w:name="_Toc72761580"/>
+      <w:r>
+        <w:t>Object Detection</w:t>
+      </w:r>
       <w:bookmarkEnd w:id="7"/>
     </w:p>
     <w:p/>
     <w:p>
       <w:r>
-        <w:t>//PHP API to be done by @Yougesh</w:t>
-      </w:r>
-    </w:p>
-    <w:p/>
-    <w:p/>
+        <w:t>//Documentation already done and reviewed… @Divesh need to be add the part we reviewed already</w:t>
+      </w:r>
+    </w:p>
+    <w:p/>
+    <w:p>
+      <w:pPr>
+        <w:pStyle w:val="Heading3"/>
+      </w:pPr>
+      <w:bookmarkStart w:id="8" w:name="_Toc72761581"/>
+      <w:r>
+        <w:t>Model</w:t>
+      </w:r>
+      <w:bookmarkEnd w:id="8"/>
+    </w:p>
+    <w:p/>
+    <w:p>
+      <w:r>
+        <w:t xml:space="preserve">//To be reviewed @Divesh </w:t>
+      </w:r>
+    </w:p>
+    <w:p/>
+    <w:p>
+      <w:pPr>
+        <w:pStyle w:val="Heading3"/>
+      </w:pPr>
+      <w:bookmarkStart w:id="9" w:name="_Toc72761582"/>
+      <w:r>
+        <w:t>Algorithm</w:t>
+      </w:r>
+      <w:bookmarkEnd w:id="9"/>
+    </w:p>
+    <w:p/>
+    <w:p>
+      <w:r>
+        <w:t>//to be reviewed @Divesh</w:t>
+      </w:r>
+    </w:p>
     <w:p/>
     <w:p>
       <w:pPr>
         <w:pStyle w:val="Heading2"/>
       </w:pPr>
-      <w:bookmarkStart w:id="8" w:name="_Toc72671599"/>
-      <w:r>
-        <w:lastRenderedPageBreak/>
-        <w:t>Object Detection</w:t>
-      </w:r>
-      <w:bookmarkEnd w:id="8"/>
-    </w:p>
-    <w:p/>
-    <w:p>
-      <w:r>
-        <w:t>//Documentation already done and reviewed… @Divesh need to be add the part we reviewed already</w:t>
+      <w:bookmarkStart w:id="10" w:name="_Toc72761583"/>
+      <w:r>
+        <w:t>Android App</w:t>
+      </w:r>
+      <w:bookmarkEnd w:id="10"/>
+    </w:p>
+    <w:p/>
+    <w:p>
+      <w:r>
+        <w:t>The Android App makes use of a combination of activities and fragments to make user navigation easier.</w:t>
       </w:r>
     </w:p>
     <w:p/>
@@ -5256,59 +5369,14 @@
       <w:pPr>
         <w:pStyle w:val="Heading3"/>
       </w:pPr>
-      <w:bookmarkStart w:id="9" w:name="_Toc72671600"/>
-      <w:r>
-        <w:t>Model</w:t>
-      </w:r>
-      <w:bookmarkEnd w:id="9"/>
-    </w:p>
-    <w:p/>
-    <w:p>
-      <w:r>
-        <w:t xml:space="preserve">//To be reviewed @Divesh </w:t>
-      </w:r>
-    </w:p>
-    <w:p/>
-    <w:p>
-      <w:pPr>
-        <w:pStyle w:val="Heading3"/>
-      </w:pPr>
-      <w:bookmarkStart w:id="10" w:name="_Toc72671601"/>
-      <w:r>
-        <w:t>Algorithm</w:t>
-      </w:r>
-      <w:bookmarkEnd w:id="10"/>
-    </w:p>
-    <w:p/>
-    <w:p>
-      <w:r>
-        <w:t>//to be reviewed @Divesh</w:t>
-      </w:r>
-    </w:p>
-    <w:p/>
-    <w:p>
-      <w:pPr>
-        <w:pStyle w:val="Heading2"/>
-      </w:pPr>
-      <w:bookmarkStart w:id="11" w:name="_Toc72671602"/>
-      <w:r>
-        <w:t>Android App</w:t>
+      <w:bookmarkStart w:id="11" w:name="_Toc72761584"/>
+      <w:r>
+        <w:t>Class Diagrams</w:t>
+      </w:r>
+      <w:r>
+        <w:t xml:space="preserve"> of Activities</w:t>
       </w:r>
       <w:bookmarkEnd w:id="11"/>
-    </w:p>
-    <w:p/>
-    <w:p>
-      <w:r>
-        <w:t>The Android App makes use of a combination of activities and fragments to make user navigation easier.</w:t>
-      </w:r>
-    </w:p>
-    <w:p>
-      <w:pPr>
-        <w:pStyle w:val="Heading3"/>
-      </w:pPr>
-      <w:r>
-        <w:t>Project Classes UML Diagrams</w:t>
-      </w:r>
     </w:p>
     <w:p/>
     <w:p>
@@ -5323,6 +5391,7 @@
           <w:bCs/>
         </w:rPr>
       </w:pPr>
+      <w:proofErr w:type="spellStart"/>
       <w:r>
         <w:rPr>
           <w:b/>
@@ -5330,6 +5399,7 @@
         </w:rPr>
         <w:t>MainActivity</w:t>
       </w:r>
+      <w:proofErr w:type="spellEnd"/>
       <w:r>
         <w:rPr>
           <w:b/>
@@ -5356,6 +5426,11 @@
         <w:t xml:space="preserve"> </w:t>
       </w:r>
     </w:p>
+    <w:p/>
+    <w:p/>
+    <w:p/>
+    <w:p/>
+    <w:p/>
     <w:p>
       <w:r>
         <w:rPr>
@@ -5363,13 +5438,13 @@
         </w:rPr>
         <w:lastRenderedPageBreak/>
         <w:drawing>
-          <wp:anchor distT="0" distB="0" distL="114300" distR="114300" simplePos="0" relativeHeight="251712512" behindDoc="0" locked="0" layoutInCell="1" allowOverlap="1" wp14:anchorId="2E99FD5E" wp14:editId="4C09CECA">
+          <wp:anchor distT="0" distB="0" distL="114300" distR="114300" simplePos="0" relativeHeight="251723776" behindDoc="0" locked="0" layoutInCell="1" allowOverlap="1" wp14:anchorId="43E74CDF" wp14:editId="1B65FBFB">
             <wp:simplePos x="0" y="0"/>
-            <wp:positionH relativeFrom="margin">
+            <wp:positionH relativeFrom="page">
               <wp:align>center</wp:align>
             </wp:positionH>
             <wp:positionV relativeFrom="paragraph">
-              <wp:posOffset>10795</wp:posOffset>
+              <wp:posOffset>0</wp:posOffset>
             </wp:positionV>
             <wp:extent cx="3876675" cy="2952750"/>
             <wp:effectExtent l="0" t="0" r="9525" b="0"/>
@@ -5449,10 +5524,6 @@
     <w:p/>
     <w:p/>
     <w:p/>
-    <w:p/>
-    <w:p/>
-    <w:p/>
-    <w:p/>
     <w:p>
       <w:pPr>
         <w:pStyle w:val="ListParagraph"/>
@@ -5465,12 +5536,21 @@
           <w:bCs/>
         </w:rPr>
       </w:pPr>
+      <w:proofErr w:type="spellStart"/>
       <w:r>
         <w:rPr>
           <w:b/>
           <w:bCs/>
         </w:rPr>
-        <w:t>App_Screen Activity</w:t>
+        <w:t>App_Screen</w:t>
+      </w:r>
+      <w:proofErr w:type="spellEnd"/>
+      <w:r>
+        <w:rPr>
+          <w:b/>
+          <w:bCs/>
+        </w:rPr>
+        <w:t xml:space="preserve"> Activity</w:t>
       </w:r>
     </w:p>
     <w:p>
@@ -5481,15 +5561,14 @@
         <w:rPr>
           <w:noProof/>
         </w:rPr>
-        <w:lastRenderedPageBreak/>
         <w:drawing>
-          <wp:anchor distT="0" distB="0" distL="114300" distR="114300" simplePos="0" relativeHeight="251713536" behindDoc="0" locked="0" layoutInCell="1" allowOverlap="1" wp14:anchorId="601FAC05" wp14:editId="555A9DA0">
+          <wp:anchor distT="0" distB="0" distL="114300" distR="114300" simplePos="0" relativeHeight="251713536" behindDoc="0" locked="0" layoutInCell="1" allowOverlap="1" wp14:anchorId="601FAC05" wp14:editId="76AF1758">
             <wp:simplePos x="0" y="0"/>
             <wp:positionH relativeFrom="margin">
               <wp:align>center</wp:align>
             </wp:positionH>
             <wp:positionV relativeFrom="paragraph">
-              <wp:posOffset>658495</wp:posOffset>
+              <wp:posOffset>696595</wp:posOffset>
             </wp:positionV>
             <wp:extent cx="4664358" cy="3533775"/>
             <wp:effectExtent l="0" t="0" r="3175" b="0"/>
@@ -5547,8 +5626,6 @@
       </w:r>
     </w:p>
     <w:p/>
-    <w:p/>
-    <w:p/>
     <w:p>
       <w:pPr>
         <w:pStyle w:val="ListParagraph"/>
@@ -5566,6 +5643,7 @@
           <w:b/>
           <w:bCs/>
         </w:rPr>
+        <w:lastRenderedPageBreak/>
         <w:t>Error Page Activity</w:t>
       </w:r>
     </w:p>
@@ -5574,17 +5652,31 @@
         <w:ind w:left="720"/>
       </w:pPr>
       <w:r>
+        <w:t xml:space="preserve">This activity is shown when the app faces a network issue or loss of internet connection. It has a timer that checks for internet connection </w:t>
+      </w:r>
+      <w:r>
+        <w:t>every 5 seconds. If stable internet connection is found, it redirects the user to the page he was on</w:t>
+      </w:r>
+      <w:r>
+        <w:tab/>
+      </w:r>
+      <w:r>
+        <w:tab/>
+      </w:r>
+    </w:p>
+    <w:p>
+      <w:r>
         <w:rPr>
           <w:noProof/>
         </w:rPr>
         <w:drawing>
-          <wp:anchor distT="0" distB="0" distL="114300" distR="114300" simplePos="0" relativeHeight="251715584" behindDoc="0" locked="0" layoutInCell="1" allowOverlap="1" wp14:anchorId="67070817" wp14:editId="606B9165">
+          <wp:anchor distT="0" distB="0" distL="114300" distR="114300" simplePos="0" relativeHeight="251715584" behindDoc="0" locked="0" layoutInCell="1" allowOverlap="1" wp14:anchorId="67070817" wp14:editId="162F8529">
             <wp:simplePos x="0" y="0"/>
             <wp:positionH relativeFrom="margin">
               <wp:align>right</wp:align>
             </wp:positionH>
             <wp:positionV relativeFrom="paragraph">
-              <wp:posOffset>949325</wp:posOffset>
+              <wp:posOffset>243840</wp:posOffset>
             </wp:positionV>
             <wp:extent cx="5276215" cy="1862455"/>
             <wp:effectExtent l="0" t="0" r="635" b="4445"/>
@@ -5634,29 +5726,1276 @@
           </wp:anchor>
         </w:drawing>
       </w:r>
-      <w:r>
-        <w:t xml:space="preserve">This activity is shown when the app faces a network issue or loss of internet connection. It has a timer that checks for internet connection </w:t>
-      </w:r>
-      <w:r>
-        <w:t>every 5 seconds. If stable internet connection is found, it redirects the user to the page he was on</w:t>
-      </w:r>
+    </w:p>
+    <w:p/>
+    <w:p>
+      <w:pPr>
+        <w:pStyle w:val="Heading3"/>
+      </w:pPr>
+      <w:bookmarkStart w:id="12" w:name="_Toc72761585"/>
+      <w:r>
+        <w:t>Class Diagrams of Fragments</w:t>
+      </w:r>
+      <w:bookmarkEnd w:id="12"/>
+    </w:p>
+    <w:p/>
+    <w:p>
+      <w:pPr>
+        <w:pStyle w:val="ListParagraph"/>
+        <w:numPr>
+          <w:ilvl w:val="0"/>
+          <w:numId w:val="32"/>
+        </w:numPr>
+      </w:pPr>
+      <w:r>
+        <w:t>Dashboard</w:t>
+      </w:r>
+    </w:p>
+    <w:p>
+      <w:pPr>
+        <w:pStyle w:val="ListParagraph"/>
+      </w:pPr>
+      <w:r>
+        <w:t>This is the primary page after a user login. It contains useful tips and information for the user and well as quick links for the user to navigate through the app.</w:t>
+      </w:r>
+    </w:p>
+    <w:p>
+      <w:r>
+        <w:rPr>
+          <w:noProof/>
+        </w:rPr>
+        <w:drawing>
+          <wp:inline distT="0" distB="0" distL="0" distR="0" wp14:anchorId="53F02E81" wp14:editId="5F015B31">
+            <wp:extent cx="5276215" cy="1794510"/>
+            <wp:effectExtent l="0" t="0" r="635" b="0"/>
+            <wp:docPr id="24" name="Picture 24"/>
+            <wp:cNvGraphicFramePr>
+              <a:graphicFrameLocks xmlns:a="http://schemas.openxmlformats.org/drawingml/2006/main" noChangeAspect="1"/>
+            </wp:cNvGraphicFramePr>
+            <a:graphic xmlns:a="http://schemas.openxmlformats.org/drawingml/2006/main">
+              <a:graphicData uri="http://schemas.openxmlformats.org/drawingml/2006/picture">
+                <pic:pic xmlns:pic="http://schemas.openxmlformats.org/drawingml/2006/picture">
+                  <pic:nvPicPr>
+                    <pic:cNvPr id="0" name="Picture 12"/>
+                    <pic:cNvPicPr>
+                      <a:picLocks noChangeAspect="1" noChangeArrowheads="1"/>
+                    </pic:cNvPicPr>
+                  </pic:nvPicPr>
+                  <pic:blipFill>
+                    <a:blip r:embed="rId15" cstate="print">
+                      <a:extLst>
+                        <a:ext uri="{BEBA8EAE-BF5A-486C-A8C5-ECC9F3942E4B}">
+                          <a14:imgProps xmlns:a14="http://schemas.microsoft.com/office/drawing/2010/main">
+                            <a14:imgLayer r:embed="rId16">
+                              <a14:imgEffect>
+                                <a14:sharpenSoften amount="50000"/>
+                              </a14:imgEffect>
+                              <a14:imgEffect>
+                                <a14:brightnessContrast contrast="-40000"/>
+                              </a14:imgEffect>
+                            </a14:imgLayer>
+                          </a14:imgProps>
+                        </a:ext>
+                        <a:ext uri="{28A0092B-C50C-407E-A947-70E740481C1C}">
+                          <a14:useLocalDpi xmlns:a14="http://schemas.microsoft.com/office/drawing/2010/main" val="0"/>
+                        </a:ext>
+                      </a:extLst>
+                    </a:blip>
+                    <a:srcRect/>
+                    <a:stretch>
+                      <a:fillRect/>
+                    </a:stretch>
+                  </pic:blipFill>
+                  <pic:spPr bwMode="auto">
+                    <a:xfrm>
+                      <a:off x="0" y="0"/>
+                      <a:ext cx="5276215" cy="1794510"/>
+                    </a:xfrm>
+                    <a:prstGeom prst="rect">
+                      <a:avLst/>
+                    </a:prstGeom>
+                    <a:noFill/>
+                    <a:ln>
+                      <a:noFill/>
+                    </a:ln>
+                  </pic:spPr>
+                </pic:pic>
+              </a:graphicData>
+            </a:graphic>
+          </wp:inline>
+        </w:drawing>
+      </w:r>
+    </w:p>
+    <w:p/>
+    <w:p/>
+    <w:p/>
+    <w:p/>
+    <w:p/>
+    <w:p>
+      <w:pPr>
+        <w:pStyle w:val="ListParagraph"/>
+        <w:numPr>
+          <w:ilvl w:val="0"/>
+          <w:numId w:val="32"/>
+        </w:numPr>
+      </w:pPr>
+      <w:r>
+        <w:lastRenderedPageBreak/>
+        <w:t>Inventory</w:t>
+      </w:r>
+    </w:p>
+    <w:p>
+      <w:pPr>
+        <w:ind w:left="720"/>
+      </w:pPr>
+      <w:r>
+        <w:t>This fragment handles the inventory part of the user. It allows the user to manage his food inventory, that is, to add, delete or edit food items.</w:t>
+      </w:r>
+    </w:p>
+    <w:p>
+      <w:pPr>
+        <w:ind w:left="720"/>
+      </w:pPr>
+      <w:r>
+        <w:t>//not complete</w:t>
+      </w:r>
+    </w:p>
+    <w:p>
       <w:r>
         <w:tab/>
       </w:r>
+    </w:p>
+    <w:p/>
+    <w:p/>
+    <w:p/>
+    <w:p/>
+    <w:p/>
+    <w:p/>
+    <w:p/>
+    <w:p/>
+    <w:p/>
+    <w:p/>
+    <w:p/>
+    <w:p/>
+    <w:p/>
+    <w:p/>
+    <w:p/>
+    <w:p/>
+    <w:p/>
+    <w:p/>
+    <w:p/>
+    <w:p/>
+    <w:p/>
+    <w:p/>
+    <w:p/>
+    <w:p/>
+    <w:p>
+      <w:pPr>
+        <w:pStyle w:val="ListParagraph"/>
+        <w:numPr>
+          <w:ilvl w:val="0"/>
+          <w:numId w:val="32"/>
+        </w:numPr>
+      </w:pPr>
+      <w:proofErr w:type="spellStart"/>
+      <w:r>
+        <w:lastRenderedPageBreak/>
+        <w:t>Grocery_List</w:t>
+      </w:r>
+      <w:proofErr w:type="spellEnd"/>
+      <w:r>
+        <w:t xml:space="preserve"> </w:t>
+      </w:r>
+    </w:p>
+    <w:p>
+      <w:pPr>
+        <w:ind w:left="720"/>
+      </w:pPr>
+      <w:r>
+        <w:rPr>
+          <w:noProof/>
+        </w:rPr>
+        <w:drawing>
+          <wp:anchor distT="0" distB="0" distL="114300" distR="114300" simplePos="0" relativeHeight="251725824" behindDoc="0" locked="0" layoutInCell="1" allowOverlap="1" wp14:anchorId="381F1A6D" wp14:editId="208038C1">
+            <wp:simplePos x="0" y="0"/>
+            <wp:positionH relativeFrom="margin">
+              <wp:align>right</wp:align>
+            </wp:positionH>
+            <wp:positionV relativeFrom="paragraph">
+              <wp:posOffset>589280</wp:posOffset>
+            </wp:positionV>
+            <wp:extent cx="5276215" cy="2912745"/>
+            <wp:effectExtent l="0" t="0" r="635" b="1905"/>
+            <wp:wrapSquare wrapText="bothSides"/>
+            <wp:docPr id="4" name="Picture 4"/>
+            <wp:cNvGraphicFramePr>
+              <a:graphicFrameLocks xmlns:a="http://schemas.openxmlformats.org/drawingml/2006/main" noChangeAspect="1"/>
+            </wp:cNvGraphicFramePr>
+            <a:graphic xmlns:a="http://schemas.openxmlformats.org/drawingml/2006/main">
+              <a:graphicData uri="http://schemas.openxmlformats.org/drawingml/2006/picture">
+                <pic:pic xmlns:pic="http://schemas.openxmlformats.org/drawingml/2006/picture">
+                  <pic:nvPicPr>
+                    <pic:cNvPr id="0" name="Picture 2"/>
+                    <pic:cNvPicPr>
+                      <a:picLocks noChangeAspect="1" noChangeArrowheads="1"/>
+                    </pic:cNvPicPr>
+                  </pic:nvPicPr>
+                  <pic:blipFill>
+                    <a:blip r:embed="rId17" cstate="print">
+                      <a:extLst>
+                        <a:ext uri="{BEBA8EAE-BF5A-486C-A8C5-ECC9F3942E4B}">
+                          <a14:imgProps xmlns:a14="http://schemas.microsoft.com/office/drawing/2010/main">
+                            <a14:imgLayer r:embed="rId18">
+                              <a14:imgEffect>
+                                <a14:sharpenSoften amount="50000"/>
+                              </a14:imgEffect>
+                              <a14:imgEffect>
+                                <a14:brightnessContrast contrast="-40000"/>
+                              </a14:imgEffect>
+                            </a14:imgLayer>
+                          </a14:imgProps>
+                        </a:ext>
+                        <a:ext uri="{28A0092B-C50C-407E-A947-70E740481C1C}">
+                          <a14:useLocalDpi xmlns:a14="http://schemas.microsoft.com/office/drawing/2010/main" val="0"/>
+                        </a:ext>
+                      </a:extLst>
+                    </a:blip>
+                    <a:srcRect/>
+                    <a:stretch>
+                      <a:fillRect/>
+                    </a:stretch>
+                  </pic:blipFill>
+                  <pic:spPr bwMode="auto">
+                    <a:xfrm>
+                      <a:off x="0" y="0"/>
+                      <a:ext cx="5276215" cy="2912745"/>
+                    </a:xfrm>
+                    <a:prstGeom prst="rect">
+                      <a:avLst/>
+                    </a:prstGeom>
+                    <a:noFill/>
+                    <a:ln>
+                      <a:noFill/>
+                    </a:ln>
+                  </pic:spPr>
+                </pic:pic>
+              </a:graphicData>
+            </a:graphic>
+            <wp14:sizeRelH relativeFrom="margin">
+              <wp14:pctWidth>0</wp14:pctWidth>
+            </wp14:sizeRelH>
+            <wp14:sizeRelV relativeFrom="margin">
+              <wp14:pctHeight>0</wp14:pctHeight>
+            </wp14:sizeRelV>
+          </wp:anchor>
+        </w:drawing>
+      </w:r>
+      <w:r>
+        <w:t>This fragment handles the grocery list for the user. It displays existing grocery lists and also allows the user to create a new grocery list.</w:t>
+      </w:r>
+    </w:p>
+    <w:p/>
+    <w:p/>
+    <w:p>
+      <w:pPr>
+        <w:pStyle w:val="ListParagraph"/>
+        <w:numPr>
+          <w:ilvl w:val="0"/>
+          <w:numId w:val="32"/>
+        </w:numPr>
+      </w:pPr>
+      <w:proofErr w:type="spellStart"/>
+      <w:r>
+        <w:t>Add_Grocery_List</w:t>
+      </w:r>
+      <w:proofErr w:type="spellEnd"/>
+    </w:p>
+    <w:p>
+      <w:pPr>
+        <w:ind w:left="720"/>
+      </w:pPr>
+      <w:r>
+        <w:rPr>
+          <w:noProof/>
+        </w:rPr>
+        <w:drawing>
+          <wp:anchor distT="0" distB="0" distL="114300" distR="114300" simplePos="0" relativeHeight="251726848" behindDoc="0" locked="0" layoutInCell="1" allowOverlap="1" wp14:anchorId="5CD805A8" wp14:editId="20508F04">
+            <wp:simplePos x="0" y="0"/>
+            <wp:positionH relativeFrom="margin">
+              <wp:align>center</wp:align>
+            </wp:positionH>
+            <wp:positionV relativeFrom="paragraph">
+              <wp:posOffset>473710</wp:posOffset>
+            </wp:positionV>
+            <wp:extent cx="4752975" cy="2927350"/>
+            <wp:effectExtent l="0" t="0" r="9525" b="6350"/>
+            <wp:wrapSquare wrapText="bothSides"/>
+            <wp:docPr id="12" name="Picture 12"/>
+            <wp:cNvGraphicFramePr>
+              <a:graphicFrameLocks xmlns:a="http://schemas.openxmlformats.org/drawingml/2006/main" noChangeAspect="1"/>
+            </wp:cNvGraphicFramePr>
+            <a:graphic xmlns:a="http://schemas.openxmlformats.org/drawingml/2006/main">
+              <a:graphicData uri="http://schemas.openxmlformats.org/drawingml/2006/picture">
+                <pic:pic xmlns:pic="http://schemas.openxmlformats.org/drawingml/2006/picture">
+                  <pic:nvPicPr>
+                    <pic:cNvPr id="0" name="Picture 4"/>
+                    <pic:cNvPicPr>
+                      <a:picLocks noChangeAspect="1" noChangeArrowheads="1"/>
+                    </pic:cNvPicPr>
+                  </pic:nvPicPr>
+                  <pic:blipFill>
+                    <a:blip r:embed="rId19" cstate="print">
+                      <a:extLst>
+                        <a:ext uri="{BEBA8EAE-BF5A-486C-A8C5-ECC9F3942E4B}">
+                          <a14:imgProps xmlns:a14="http://schemas.microsoft.com/office/drawing/2010/main">
+                            <a14:imgLayer r:embed="rId20">
+                              <a14:imgEffect>
+                                <a14:sharpenSoften amount="50000"/>
+                              </a14:imgEffect>
+                              <a14:imgEffect>
+                                <a14:brightnessContrast contrast="-40000"/>
+                              </a14:imgEffect>
+                            </a14:imgLayer>
+                          </a14:imgProps>
+                        </a:ext>
+                        <a:ext uri="{28A0092B-C50C-407E-A947-70E740481C1C}">
+                          <a14:useLocalDpi xmlns:a14="http://schemas.microsoft.com/office/drawing/2010/main" val="0"/>
+                        </a:ext>
+                      </a:extLst>
+                    </a:blip>
+                    <a:srcRect/>
+                    <a:stretch>
+                      <a:fillRect/>
+                    </a:stretch>
+                  </pic:blipFill>
+                  <pic:spPr bwMode="auto">
+                    <a:xfrm>
+                      <a:off x="0" y="0"/>
+                      <a:ext cx="4752975" cy="2927350"/>
+                    </a:xfrm>
+                    <a:prstGeom prst="rect">
+                      <a:avLst/>
+                    </a:prstGeom>
+                    <a:noFill/>
+                    <a:ln>
+                      <a:noFill/>
+                    </a:ln>
+                  </pic:spPr>
+                </pic:pic>
+              </a:graphicData>
+            </a:graphic>
+            <wp14:sizeRelH relativeFrom="margin">
+              <wp14:pctWidth>0</wp14:pctWidth>
+            </wp14:sizeRelH>
+            <wp14:sizeRelV relativeFrom="margin">
+              <wp14:pctHeight>0</wp14:pctHeight>
+            </wp14:sizeRelV>
+          </wp:anchor>
+        </w:drawing>
+      </w:r>
+      <w:r>
+        <w:t>This is a sub fragment which provides an interface for the user to create a new grocery list.</w:t>
+      </w:r>
+    </w:p>
+    <w:p>
+      <w:pPr>
+        <w:ind w:left="720"/>
+      </w:pPr>
+    </w:p>
+    <w:p>
+      <w:pPr>
+        <w:pStyle w:val="ListParagraph"/>
+        <w:numPr>
+          <w:ilvl w:val="0"/>
+          <w:numId w:val="32"/>
+        </w:numPr>
+      </w:pPr>
+      <w:proofErr w:type="spellStart"/>
+      <w:r>
+        <w:lastRenderedPageBreak/>
+        <w:t>EditGroceryList</w:t>
+      </w:r>
+      <w:proofErr w:type="spellEnd"/>
+    </w:p>
+    <w:p>
+      <w:pPr>
+        <w:pStyle w:val="ListParagraph"/>
+      </w:pPr>
+    </w:p>
+    <w:p>
+      <w:pPr>
+        <w:pStyle w:val="ListParagraph"/>
+      </w:pPr>
+      <w:r>
+        <w:t>This sub-fragment provides an interface for the user to edit a grocery list.</w:t>
+      </w:r>
+    </w:p>
+    <w:p>
+      <w:pPr>
+        <w:pStyle w:val="ListParagraph"/>
+      </w:pPr>
+      <w:r>
+        <w:rPr>
+          <w:noProof/>
+        </w:rPr>
+        <w:drawing>
+          <wp:anchor distT="0" distB="0" distL="114300" distR="114300" simplePos="0" relativeHeight="251727872" behindDoc="0" locked="0" layoutInCell="1" allowOverlap="1" wp14:anchorId="06755375" wp14:editId="11439909">
+            <wp:simplePos x="0" y="0"/>
+            <wp:positionH relativeFrom="margin">
+              <wp:align>right</wp:align>
+            </wp:positionH>
+            <wp:positionV relativeFrom="paragraph">
+              <wp:posOffset>240665</wp:posOffset>
+            </wp:positionV>
+            <wp:extent cx="5276215" cy="2780030"/>
+            <wp:effectExtent l="0" t="0" r="635" b="1270"/>
+            <wp:wrapSquare wrapText="bothSides"/>
+            <wp:docPr id="29" name="Picture 29"/>
+            <wp:cNvGraphicFramePr>
+              <a:graphicFrameLocks xmlns:a="http://schemas.openxmlformats.org/drawingml/2006/main" noChangeAspect="1"/>
+            </wp:cNvGraphicFramePr>
+            <a:graphic xmlns:a="http://schemas.openxmlformats.org/drawingml/2006/main">
+              <a:graphicData uri="http://schemas.openxmlformats.org/drawingml/2006/picture">
+                <pic:pic xmlns:pic="http://schemas.openxmlformats.org/drawingml/2006/picture">
+                  <pic:nvPicPr>
+                    <pic:cNvPr id="0" name="Picture 6"/>
+                    <pic:cNvPicPr>
+                      <a:picLocks noChangeAspect="1" noChangeArrowheads="1"/>
+                    </pic:cNvPicPr>
+                  </pic:nvPicPr>
+                  <pic:blipFill>
+                    <a:blip r:embed="rId21" cstate="print">
+                      <a:extLst>
+                        <a:ext uri="{BEBA8EAE-BF5A-486C-A8C5-ECC9F3942E4B}">
+                          <a14:imgProps xmlns:a14="http://schemas.microsoft.com/office/drawing/2010/main">
+                            <a14:imgLayer r:embed="rId22">
+                              <a14:imgEffect>
+                                <a14:sharpenSoften amount="50000"/>
+                              </a14:imgEffect>
+                              <a14:imgEffect>
+                                <a14:brightnessContrast contrast="-40000"/>
+                              </a14:imgEffect>
+                            </a14:imgLayer>
+                          </a14:imgProps>
+                        </a:ext>
+                        <a:ext uri="{28A0092B-C50C-407E-A947-70E740481C1C}">
+                          <a14:useLocalDpi xmlns:a14="http://schemas.microsoft.com/office/drawing/2010/main" val="0"/>
+                        </a:ext>
+                      </a:extLst>
+                    </a:blip>
+                    <a:srcRect/>
+                    <a:stretch>
+                      <a:fillRect/>
+                    </a:stretch>
+                  </pic:blipFill>
+                  <pic:spPr bwMode="auto">
+                    <a:xfrm>
+                      <a:off x="0" y="0"/>
+                      <a:ext cx="5276215" cy="2780030"/>
+                    </a:xfrm>
+                    <a:prstGeom prst="rect">
+                      <a:avLst/>
+                    </a:prstGeom>
+                    <a:noFill/>
+                    <a:ln>
+                      <a:noFill/>
+                    </a:ln>
+                  </pic:spPr>
+                </pic:pic>
+              </a:graphicData>
+            </a:graphic>
+          </wp:anchor>
+        </w:drawing>
+      </w:r>
+    </w:p>
+    <w:p>
+      <w:pPr>
+        <w:pStyle w:val="ListParagraph"/>
+      </w:pPr>
+    </w:p>
+    <w:p/>
+    <w:p>
+      <w:pPr>
+        <w:pStyle w:val="ListParagraph"/>
+        <w:numPr>
+          <w:ilvl w:val="0"/>
+          <w:numId w:val="32"/>
+        </w:numPr>
+      </w:pPr>
+      <w:proofErr w:type="spellStart"/>
+      <w:r>
+        <w:t>View_Grocery_List</w:t>
+      </w:r>
+      <w:proofErr w:type="spellEnd"/>
+    </w:p>
+    <w:p>
+      <w:pPr>
+        <w:pStyle w:val="ListParagraph"/>
+      </w:pPr>
+      <w:r>
+        <w:t>//not complete</w:t>
+      </w:r>
+    </w:p>
+    <w:p/>
+    <w:p/>
+    <w:p>
+      <w:pPr>
+        <w:pStyle w:val="ListParagraph"/>
+        <w:numPr>
+          <w:ilvl w:val="0"/>
+          <w:numId w:val="32"/>
+        </w:numPr>
+      </w:pPr>
+      <w:proofErr w:type="spellStart"/>
+      <w:r>
+        <w:t>Meal_Planning</w:t>
+      </w:r>
+      <w:proofErr w:type="spellEnd"/>
+    </w:p>
+    <w:p>
+      <w:pPr>
+        <w:ind w:left="720"/>
+      </w:pPr>
+      <w:r>
+        <w:t>//not complete</w:t>
+      </w:r>
+    </w:p>
+    <w:p>
+      <w:pPr>
+        <w:ind w:left="720"/>
+      </w:pPr>
+    </w:p>
+    <w:p>
+      <w:pPr>
+        <w:ind w:left="720"/>
+      </w:pPr>
+    </w:p>
+    <w:p>
+      <w:pPr>
+        <w:pStyle w:val="ListParagraph"/>
+        <w:numPr>
+          <w:ilvl w:val="0"/>
+          <w:numId w:val="32"/>
+        </w:numPr>
+      </w:pPr>
+      <w:proofErr w:type="spellStart"/>
+      <w:r>
+        <w:t>Recipe_Suggestion</w:t>
+      </w:r>
+      <w:proofErr w:type="spellEnd"/>
+    </w:p>
+    <w:p>
+      <w:pPr>
+        <w:ind w:left="720"/>
+      </w:pPr>
+      <w:r>
+        <w:t>//not complete</w:t>
+      </w:r>
+    </w:p>
+    <w:p>
+      <w:pPr>
+        <w:ind w:left="720"/>
+      </w:pPr>
+    </w:p>
+    <w:p/>
+    <w:p/>
+    <w:p/>
+    <w:p>
+      <w:pPr>
+        <w:pStyle w:val="Heading2"/>
+      </w:pPr>
+      <w:bookmarkStart w:id="13" w:name="_Toc72761586"/>
+      <w:r>
+        <w:lastRenderedPageBreak/>
+        <w:t>Website</w:t>
+      </w:r>
+      <w:bookmarkEnd w:id="13"/>
+    </w:p>
+    <w:p>
+      <w:r>
+        <w:t xml:space="preserve">The link to our website is: </w:t>
+      </w:r>
+      <w:hyperlink r:id="rId23" w:history="1">
+        <w:r>
+          <w:rPr>
+            <w:rStyle w:val="Hyperlink"/>
+          </w:rPr>
+          <w:t>https://cuisine.ayb-cre</w:t>
+        </w:r>
+        <w:r>
+          <w:rPr>
+            <w:rStyle w:val="Hyperlink"/>
+          </w:rPr>
+          <w:t>a</w:t>
+        </w:r>
+        <w:r>
+          <w:rPr>
+            <w:rStyle w:val="Hyperlink"/>
+          </w:rPr>
+          <w:t>tions.tech</w:t>
+        </w:r>
+      </w:hyperlink>
+      <w:r>
+        <w:t xml:space="preserve">. </w:t>
+      </w:r>
+      <w:r>
+        <w:t xml:space="preserve">The website of Cuisine 2.0 has been designed and implemented using WordPress. </w:t>
+      </w:r>
+      <w:r>
+        <w:t>WordPress is a free and open-source content management system written in PHP</w:t>
+      </w:r>
+      <w:r>
+        <w:t xml:space="preserve"> and MySQL or MariaDB Database</w:t>
+      </w:r>
+    </w:p>
+    <w:p>
+      <w:r>
+        <w:t xml:space="preserve">The theme used to construct the website is Astra. Astra is one of the most lightweight and reliable website themes providing full customization. We chose </w:t>
+      </w:r>
+      <w:proofErr w:type="spellStart"/>
+      <w:r>
+        <w:t>Elementor</w:t>
+      </w:r>
+      <w:proofErr w:type="spellEnd"/>
+      <w:r>
+        <w:t xml:space="preserve"> as our website builder tool as it allows many plugins to integrate with itself and </w:t>
+      </w:r>
+      <w:r>
+        <w:t>has all our required tools.</w:t>
+      </w:r>
+    </w:p>
+    <w:p>
+      <w:r>
+        <w:t>Plugins used for the website:</w:t>
+      </w:r>
+    </w:p>
+    <w:p/>
+    <w:tbl>
+      <w:tblPr>
+        <w:tblStyle w:val="TableGrid"/>
+        <w:tblW w:w="0" w:type="auto"/>
+        <w:tblLook w:val="04A0" w:firstRow="1" w:lastRow="0" w:firstColumn="1" w:lastColumn="0" w:noHBand="0" w:noVBand="1"/>
+      </w:tblPr>
+      <w:tblGrid>
+        <w:gridCol w:w="4149"/>
+        <w:gridCol w:w="4150"/>
+      </w:tblGrid>
+      <w:tr>
+        <w:tc>
+          <w:tcPr>
+            <w:tcW w:w="4149" w:type="dxa"/>
+          </w:tcPr>
+          <w:p>
+            <w:pPr>
+              <w:jc w:val="center"/>
+              <w:rPr>
+                <w:b/>
+                <w:bCs/>
+              </w:rPr>
+            </w:pPr>
+            <w:r>
+              <w:rPr>
+                <w:b/>
+                <w:bCs/>
+              </w:rPr>
+              <w:t>Plugin Name</w:t>
+            </w:r>
+          </w:p>
+        </w:tc>
+        <w:tc>
+          <w:tcPr>
+            <w:tcW w:w="4150" w:type="dxa"/>
+          </w:tcPr>
+          <w:p>
+            <w:pPr>
+              <w:jc w:val="center"/>
+              <w:rPr>
+                <w:b/>
+                <w:bCs/>
+              </w:rPr>
+            </w:pPr>
+            <w:r>
+              <w:rPr>
+                <w:b/>
+                <w:bCs/>
+              </w:rPr>
+              <w:t>Description</w:t>
+            </w:r>
+          </w:p>
+        </w:tc>
+      </w:tr>
+      <w:tr>
+        <w:tc>
+          <w:tcPr>
+            <w:tcW w:w="4149" w:type="dxa"/>
+          </w:tcPr>
+          <w:p>
+            <w:proofErr w:type="spellStart"/>
+            <w:r>
+              <w:t>Elementor</w:t>
+            </w:r>
+            <w:proofErr w:type="spellEnd"/>
+            <w:r>
+              <w:t xml:space="preserve"> - Header, Footer &amp; Blocks</w:t>
+            </w:r>
+          </w:p>
+        </w:tc>
+        <w:tc>
+          <w:tcPr>
+            <w:tcW w:w="4150" w:type="dxa"/>
+          </w:tcPr>
+          <w:p>
+            <w:r>
+              <w:t>Used to create custom header and footer for website</w:t>
+            </w:r>
+          </w:p>
+        </w:tc>
+      </w:tr>
+      <w:tr>
+        <w:tc>
+          <w:tcPr>
+            <w:tcW w:w="4149" w:type="dxa"/>
+          </w:tcPr>
+          <w:p>
+            <w:r>
+              <w:t xml:space="preserve">Essential Addons for </w:t>
+            </w:r>
+            <w:proofErr w:type="spellStart"/>
+            <w:r>
+              <w:t>Elementor</w:t>
+            </w:r>
+            <w:proofErr w:type="spellEnd"/>
+          </w:p>
+        </w:tc>
+        <w:tc>
+          <w:tcPr>
+            <w:tcW w:w="4150" w:type="dxa"/>
+          </w:tcPr>
+          <w:p>
+            <w:r>
+              <w:t>Provides additional widgets for use</w:t>
+            </w:r>
+          </w:p>
+        </w:tc>
+      </w:tr>
+      <w:tr>
+        <w:tc>
+          <w:tcPr>
+            <w:tcW w:w="4149" w:type="dxa"/>
+          </w:tcPr>
+          <w:p>
+            <w:r>
+              <w:t>Fluent Forms</w:t>
+            </w:r>
+          </w:p>
+        </w:tc>
+        <w:tc>
+          <w:tcPr>
+            <w:tcW w:w="4150" w:type="dxa"/>
+          </w:tcPr>
+          <w:p>
+            <w:r>
+              <w:t>Provides Contact for interface</w:t>
+            </w:r>
+          </w:p>
+        </w:tc>
+      </w:tr>
+      <w:tr>
+        <w:tc>
+          <w:tcPr>
+            <w:tcW w:w="4149" w:type="dxa"/>
+          </w:tcPr>
+          <w:p>
+            <w:proofErr w:type="spellStart"/>
+            <w:r>
+              <w:t>FluentSMTP</w:t>
+            </w:r>
+            <w:proofErr w:type="spellEnd"/>
+          </w:p>
+        </w:tc>
+        <w:tc>
+          <w:tcPr>
+            <w:tcW w:w="4150" w:type="dxa"/>
+          </w:tcPr>
+          <w:p>
+            <w:r>
+              <w:t>SMTP service for the fluent form which sends the administrator an email after someone has contacted them.</w:t>
+            </w:r>
+          </w:p>
+        </w:tc>
+      </w:tr>
+      <w:tr>
+        <w:tc>
+          <w:tcPr>
+            <w:tcW w:w="4149" w:type="dxa"/>
+          </w:tcPr>
+          <w:p>
+            <w:r>
+              <w:t xml:space="preserve">HT Mega - Absolute Addons for </w:t>
+            </w:r>
+            <w:proofErr w:type="spellStart"/>
+            <w:r>
+              <w:t>Elementor</w:t>
+            </w:r>
+            <w:proofErr w:type="spellEnd"/>
+            <w:r>
+              <w:t xml:space="preserve"> Page Builder</w:t>
+            </w:r>
+          </w:p>
+        </w:tc>
+        <w:tc>
+          <w:tcPr>
+            <w:tcW w:w="4150" w:type="dxa"/>
+          </w:tcPr>
+          <w:p>
+            <w:proofErr w:type="spellStart"/>
+            <w:r>
+              <w:t>Elementor</w:t>
+            </w:r>
+            <w:proofErr w:type="spellEnd"/>
+            <w:r>
+              <w:t xml:space="preserve"> Addons Package providing additional widgets.</w:t>
+            </w:r>
+          </w:p>
+        </w:tc>
+      </w:tr>
+      <w:tr>
+        <w:tc>
+          <w:tcPr>
+            <w:tcW w:w="4149" w:type="dxa"/>
+          </w:tcPr>
+          <w:p>
+            <w:proofErr w:type="spellStart"/>
+            <w:r>
+              <w:t>LiteSpeed</w:t>
+            </w:r>
+            <w:proofErr w:type="spellEnd"/>
+            <w:r>
+              <w:t xml:space="preserve"> Cache</w:t>
+            </w:r>
+          </w:p>
+        </w:tc>
+        <w:tc>
+          <w:tcPr>
+            <w:tcW w:w="4150" w:type="dxa"/>
+          </w:tcPr>
+          <w:p>
+            <w:r>
+              <w:t xml:space="preserve">Cache Webserver which makes loading of the resources faster </w:t>
+            </w:r>
+          </w:p>
+        </w:tc>
+      </w:tr>
+      <w:tr>
+        <w:tc>
+          <w:tcPr>
+            <w:tcW w:w="4149" w:type="dxa"/>
+          </w:tcPr>
+          <w:p>
+            <w:r>
+              <w:t xml:space="preserve">Premium Addons for </w:t>
+            </w:r>
+            <w:proofErr w:type="spellStart"/>
+            <w:r>
+              <w:t>Elementor</w:t>
+            </w:r>
+            <w:proofErr w:type="spellEnd"/>
+          </w:p>
+        </w:tc>
+        <w:tc>
+          <w:tcPr>
+            <w:tcW w:w="4150" w:type="dxa"/>
+          </w:tcPr>
+          <w:p>
+            <w:proofErr w:type="spellStart"/>
+            <w:r>
+              <w:t>Elementor</w:t>
+            </w:r>
+            <w:proofErr w:type="spellEnd"/>
+            <w:r>
+              <w:t xml:space="preserve"> Addons Package with provides additional widgets for different functions</w:t>
+            </w:r>
+          </w:p>
+        </w:tc>
+      </w:tr>
+      <w:tr>
+        <w:tc>
+          <w:tcPr>
+            <w:tcW w:w="4149" w:type="dxa"/>
+          </w:tcPr>
+          <w:p>
+            <w:r>
+              <w:t>Simple Custom CSS and JS</w:t>
+            </w:r>
+          </w:p>
+        </w:tc>
+        <w:tc>
+          <w:tcPr>
+            <w:tcW w:w="4150" w:type="dxa"/>
+          </w:tcPr>
+          <w:p>
+            <w:r>
+              <w:t>Allows us to post our custom CSS and JavaScript codes</w:t>
+            </w:r>
+          </w:p>
+        </w:tc>
+      </w:tr>
+      <w:tr>
+        <w:tc>
+          <w:tcPr>
+            <w:tcW w:w="4149" w:type="dxa"/>
+          </w:tcPr>
+          <w:p>
+            <w:proofErr w:type="spellStart"/>
+            <w:r>
+              <w:t>Wordfence</w:t>
+            </w:r>
+            <w:proofErr w:type="spellEnd"/>
+            <w:r>
+              <w:t xml:space="preserve"> Security</w:t>
+            </w:r>
+          </w:p>
+        </w:tc>
+        <w:tc>
+          <w:tcPr>
+            <w:tcW w:w="4150" w:type="dxa"/>
+          </w:tcPr>
+          <w:p>
+            <w:r>
+              <w:t>It is an anti-virus, firewall and malware scanner. It also protect</w:t>
+            </w:r>
+            <w:r>
+              <w:t>s</w:t>
+            </w:r>
+            <w:r>
+              <w:t xml:space="preserve"> the website from login bots.</w:t>
+            </w:r>
+          </w:p>
+        </w:tc>
+      </w:tr>
+      <w:tr>
+        <w:tc>
+          <w:tcPr>
+            <w:tcW w:w="4149" w:type="dxa"/>
+          </w:tcPr>
+          <w:p>
+            <w:r>
+              <w:t>WP Super Cache</w:t>
+            </w:r>
+          </w:p>
+        </w:tc>
+        <w:tc>
+          <w:tcPr>
+            <w:tcW w:w="4150" w:type="dxa"/>
+          </w:tcPr>
+          <w:p>
+            <w:r>
+              <w:t>A caching service to load high-definition images really fast.</w:t>
+            </w:r>
+          </w:p>
+        </w:tc>
+      </w:tr>
+    </w:tbl>
+    <w:p/>
+    <w:p>
+      <w:pPr>
+        <w:rPr>
+          <w:i/>
+          <w:iCs/>
+        </w:rPr>
+      </w:pPr>
+      <w:r>
+        <w:rPr>
+          <w:b/>
+          <w:bCs/>
+          <w:i/>
+          <w:iCs/>
+        </w:rPr>
+        <w:t>Note:</w:t>
+      </w:r>
+      <w:r>
+        <w:rPr>
+          <w:b/>
+          <w:bCs/>
+          <w:i/>
+          <w:iCs/>
+        </w:rPr>
+        <w:t xml:space="preserve"> </w:t>
+      </w:r>
+      <w:r>
+        <w:rPr>
+          <w:i/>
+          <w:iCs/>
+        </w:rPr>
+        <w:t>All plugins are open-source plugins and are free.</w:t>
+      </w:r>
+    </w:p>
+    <w:p>
+      <w:r>
+        <w:t xml:space="preserve">Our Website follows a different approach using a vertical slider. </w:t>
+      </w:r>
+      <w:r>
+        <w:t>The website has a single page which slides multiple templates on scroll.</w:t>
+      </w:r>
+      <w:r>
+        <w:t xml:space="preserve"> </w:t>
+      </w:r>
+    </w:p>
+    <w:p>
+      <w:r>
+        <w:t>The Homepage has options for the user to login or create a new user account.</w:t>
+      </w:r>
+      <w:r>
+        <w:t xml:space="preserve"> All the user data are stored and queried from a MySQL database via </w:t>
+      </w:r>
+      <w:r>
+        <w:t xml:space="preserve">our custom written </w:t>
+      </w:r>
+      <w:r>
+        <w:t>PHP</w:t>
+      </w:r>
+      <w:r>
+        <w:t xml:space="preserve"> </w:t>
+      </w:r>
+      <w:r>
+        <w:t>APIs</w:t>
+      </w:r>
+      <w:r>
+        <w:t>.</w:t>
+      </w:r>
+    </w:p>
+    <w:p/>
+    <w:p>
+      <w:r>
+        <w:lastRenderedPageBreak/>
+        <w:t xml:space="preserve">The Login and Registration are displayed as a JavaScript overlay window which is written in HTML, CSS and JavaScript. When the user submits the form, the form connects to the PHP script using JavaScript Ajax. </w:t>
+      </w:r>
+    </w:p>
+    <w:p>
+      <w:r>
+        <w:t>We used Ajax to make calls to the PHP codes because:</w:t>
+      </w:r>
+    </w:p>
+    <w:p>
+      <w:pPr>
+        <w:pStyle w:val="ListParagraph"/>
+        <w:numPr>
+          <w:ilvl w:val="0"/>
+          <w:numId w:val="33"/>
+        </w:numPr>
+      </w:pPr>
+      <w:r>
+        <w:t>WordPress doesn’t allow custom PHP to be included in the codes because WordPress is itself made of PHP which will create conflicts between internal codes and plugins.</w:t>
+      </w:r>
+    </w:p>
+    <w:p>
+      <w:pPr>
+        <w:pStyle w:val="ListParagraph"/>
+        <w:numPr>
+          <w:ilvl w:val="0"/>
+          <w:numId w:val="33"/>
+        </w:numPr>
+      </w:pPr>
+      <w:r>
+        <w:t>Ajax makes asynchronous calls to be webserver which improves performance and speed.</w:t>
+      </w:r>
+    </w:p>
+    <w:p/>
+    <w:p>
+      <w:pPr>
+        <w:rPr>
+          <w:b/>
+          <w:bCs/>
+        </w:rPr>
+      </w:pPr>
+      <w:r>
+        <w:rPr>
+          <w:noProof/>
+        </w:rPr>
+        <w:drawing>
+          <wp:anchor distT="0" distB="0" distL="114300" distR="114300" simplePos="0" relativeHeight="251735040" behindDoc="0" locked="0" layoutInCell="1" allowOverlap="1" wp14:anchorId="51896695" wp14:editId="0B96FC49">
+            <wp:simplePos x="0" y="0"/>
+            <wp:positionH relativeFrom="margin">
+              <wp:align>center</wp:align>
+            </wp:positionH>
+            <wp:positionV relativeFrom="paragraph">
+              <wp:posOffset>235585</wp:posOffset>
+            </wp:positionV>
+            <wp:extent cx="3521710" cy="5861050"/>
+            <wp:effectExtent l="0" t="0" r="2540" b="6350"/>
+            <wp:wrapSquare wrapText="bothSides"/>
+            <wp:docPr id="41" name="Picture 41"/>
+            <wp:cNvGraphicFramePr>
+              <a:graphicFrameLocks xmlns:a="http://schemas.openxmlformats.org/drawingml/2006/main" noChangeAspect="1"/>
+            </wp:cNvGraphicFramePr>
+            <a:graphic xmlns:a="http://schemas.openxmlformats.org/drawingml/2006/main">
+              <a:graphicData uri="http://schemas.openxmlformats.org/drawingml/2006/picture">
+                <pic:pic xmlns:pic="http://schemas.openxmlformats.org/drawingml/2006/picture">
+                  <pic:nvPicPr>
+                    <pic:cNvPr id="0" name="Picture 9"/>
+                    <pic:cNvPicPr>
+                      <a:picLocks noChangeAspect="1" noChangeArrowheads="1"/>
+                    </pic:cNvPicPr>
+                  </pic:nvPicPr>
+                  <pic:blipFill>
+                    <a:blip r:embed="rId24">
+                      <a:extLst>
+                        <a:ext uri="{BEBA8EAE-BF5A-486C-A8C5-ECC9F3942E4B}">
+                          <a14:imgProps xmlns:a14="http://schemas.microsoft.com/office/drawing/2010/main">
+                            <a14:imgLayer r:embed="rId25">
+                              <a14:imgEffect>
+                                <a14:brightnessContrast contrast="-40000"/>
+                              </a14:imgEffect>
+                            </a14:imgLayer>
+                          </a14:imgProps>
+                        </a:ext>
+                        <a:ext uri="{28A0092B-C50C-407E-A947-70E740481C1C}">
+                          <a14:useLocalDpi xmlns:a14="http://schemas.microsoft.com/office/drawing/2010/main" val="0"/>
+                        </a:ext>
+                      </a:extLst>
+                    </a:blip>
+                    <a:srcRect/>
+                    <a:stretch>
+                      <a:fillRect/>
+                    </a:stretch>
+                  </pic:blipFill>
+                  <pic:spPr bwMode="auto">
+                    <a:xfrm>
+                      <a:off x="0" y="0"/>
+                      <a:ext cx="3521710" cy="5861050"/>
+                    </a:xfrm>
+                    <a:prstGeom prst="rect">
+                      <a:avLst/>
+                    </a:prstGeom>
+                    <a:noFill/>
+                    <a:ln>
+                      <a:noFill/>
+                    </a:ln>
+                  </pic:spPr>
+                </pic:pic>
+              </a:graphicData>
+            </a:graphic>
+            <wp14:sizeRelH relativeFrom="margin">
+              <wp14:pctWidth>0</wp14:pctWidth>
+            </wp14:sizeRelH>
+            <wp14:sizeRelV relativeFrom="margin">
+              <wp14:pctHeight>0</wp14:pctHeight>
+            </wp14:sizeRelV>
+          </wp:anchor>
+        </w:drawing>
+      </w:r>
+      <w:r>
+        <w:rPr>
+          <w:b/>
+          <w:bCs/>
+        </w:rPr>
+        <w:t>Flowchart demonstrating the user registration process:</w:t>
+      </w:r>
+    </w:p>
+    <w:p/>
+    <w:p>
       <w:r>
         <w:tab/>
       </w:r>
-    </w:p>
-    <w:p/>
-    <w:p/>
-    <w:p/>
-    <w:p/>
-    <w:p/>
-    <w:p/>
-    <w:p/>
-    <w:p/>
-    <w:p/>
-    <w:p/>
+      <w:r>
+        <w:tab/>
+      </w:r>
+    </w:p>
+    <w:p/>
+    <w:p/>
+    <w:p/>
+    <w:p/>
+    <w:p/>
+    <w:p/>
+    <w:p/>
+    <w:p/>
+    <w:p/>
+    <w:p/>
+    <w:p/>
+    <w:p/>
+    <w:p/>
+    <w:p/>
+    <w:p/>
+    <w:p/>
+    <w:p/>
+    <w:p/>
+    <w:p>
+      <w:pPr>
+        <w:rPr>
+          <w:b/>
+          <w:bCs/>
+        </w:rPr>
+      </w:pPr>
+      <w:r>
+        <w:rPr>
+          <w:noProof/>
+        </w:rPr>
+        <w:lastRenderedPageBreak/>
+        <w:drawing>
+          <wp:anchor distT="0" distB="0" distL="114300" distR="114300" simplePos="0" relativeHeight="251736064" behindDoc="0" locked="0" layoutInCell="1" allowOverlap="1" wp14:anchorId="095B82D2" wp14:editId="71BFA249">
+            <wp:simplePos x="0" y="0"/>
+            <wp:positionH relativeFrom="margin">
+              <wp:align>right</wp:align>
+            </wp:positionH>
+            <wp:positionV relativeFrom="paragraph">
+              <wp:posOffset>285750</wp:posOffset>
+            </wp:positionV>
+            <wp:extent cx="5276215" cy="7143115"/>
+            <wp:effectExtent l="0" t="0" r="635" b="635"/>
+            <wp:wrapSquare wrapText="bothSides"/>
+            <wp:docPr id="42" name="Picture 42"/>
+            <wp:cNvGraphicFramePr>
+              <a:graphicFrameLocks xmlns:a="http://schemas.openxmlformats.org/drawingml/2006/main" noChangeAspect="1"/>
+            </wp:cNvGraphicFramePr>
+            <a:graphic xmlns:a="http://schemas.openxmlformats.org/drawingml/2006/main">
+              <a:graphicData uri="http://schemas.openxmlformats.org/drawingml/2006/picture">
+                <pic:pic xmlns:pic="http://schemas.openxmlformats.org/drawingml/2006/picture">
+                  <pic:nvPicPr>
+                    <pic:cNvPr id="0" name="Picture 11"/>
+                    <pic:cNvPicPr>
+                      <a:picLocks noChangeAspect="1" noChangeArrowheads="1"/>
+                    </pic:cNvPicPr>
+                  </pic:nvPicPr>
+                  <pic:blipFill>
+                    <a:blip r:embed="rId26">
+                      <a:extLst>
+                        <a:ext uri="{28A0092B-C50C-407E-A947-70E740481C1C}">
+                          <a14:useLocalDpi xmlns:a14="http://schemas.microsoft.com/office/drawing/2010/main" val="0"/>
+                        </a:ext>
+                      </a:extLst>
+                    </a:blip>
+                    <a:srcRect/>
+                    <a:stretch>
+                      <a:fillRect/>
+                    </a:stretch>
+                  </pic:blipFill>
+                  <pic:spPr bwMode="auto">
+                    <a:xfrm>
+                      <a:off x="0" y="0"/>
+                      <a:ext cx="5276215" cy="7143115"/>
+                    </a:xfrm>
+                    <a:prstGeom prst="rect">
+                      <a:avLst/>
+                    </a:prstGeom>
+                    <a:noFill/>
+                    <a:ln>
+                      <a:noFill/>
+                    </a:ln>
+                  </pic:spPr>
+                </pic:pic>
+              </a:graphicData>
+            </a:graphic>
+          </wp:anchor>
+        </w:drawing>
+      </w:r>
+      <w:r>
+        <w:rPr>
+          <w:b/>
+          <w:bCs/>
+        </w:rPr>
+        <w:t>Flowchart demonstrating user login:</w:t>
+      </w:r>
+    </w:p>
     <w:p/>
     <w:p/>
     <w:p/>
@@ -5688,39 +7027,11 @@
       <w:pPr>
         <w:pStyle w:val="Heading2"/>
       </w:pPr>
-      <w:bookmarkStart w:id="12" w:name="_Toc72671604"/>
-      <w:r>
-        <w:t>Website</w:t>
-      </w:r>
-      <w:bookmarkEnd w:id="12"/>
-    </w:p>
-    <w:p>
-      <w:r>
-        <w:t xml:space="preserve">The website of Cuisine 2.0 has been designed and implemented using WordPress. </w:t>
-      </w:r>
-      <w:r>
-        <w:t>WordPress is a free and open-source content management system written in PHP</w:t>
-      </w:r>
-      <w:r>
-        <w:t xml:space="preserve"> and MySQL or MariaDB Database</w:t>
-      </w:r>
-    </w:p>
-    <w:p>
-      <w:bookmarkStart w:id="13" w:name="_Toc72671605"/>
-      <w:r>
-        <w:t>//To be done by @Yougesh</w:t>
-      </w:r>
-    </w:p>
-    <w:p/>
-    <w:p/>
-    <w:p>
-      <w:pPr>
-        <w:pStyle w:val="Heading2"/>
-      </w:pPr>
+      <w:bookmarkStart w:id="14" w:name="_Toc72761587"/>
       <w:r>
         <w:t>Raspberry Pi</w:t>
       </w:r>
-      <w:bookmarkEnd w:id="13"/>
+      <w:bookmarkEnd w:id="14"/>
     </w:p>
     <w:p/>
     <w:p>
@@ -5734,16 +7045,16 @@
       </w:r>
     </w:p>
     <w:p/>
-    <w:p/>
     <w:p>
       <w:pPr>
         <w:pStyle w:val="Heading1"/>
       </w:pPr>
-      <w:bookmarkStart w:id="14" w:name="_Toc72671606"/>
-      <w:r>
+      <w:bookmarkStart w:id="15" w:name="_Toc72761588"/>
+      <w:r>
+        <w:lastRenderedPageBreak/>
         <w:t>Server</w:t>
       </w:r>
-      <w:bookmarkEnd w:id="14"/>
+      <w:bookmarkEnd w:id="15"/>
     </w:p>
     <w:p/>
     <w:p>
@@ -5755,21 +7066,55 @@
       <w:r>
         <w:t xml:space="preserve">//Review areas: </w:t>
       </w:r>
+      <w:proofErr w:type="spellStart"/>
       <w:r>
         <w:t>Hostinger</w:t>
       </w:r>
+      <w:proofErr w:type="spellEnd"/>
       <w:r>
         <w:t xml:space="preserve">, </w:t>
       </w:r>
-      <w:r>
-        <w:t>ibm cloud</w:t>
-      </w:r>
-    </w:p>
-    <w:p>
-      <w:r>
-        <w:t>//Hostinger you already have access. IBM cloud: Communicate with @Divesh for further explanation.</w:t>
-      </w:r>
-    </w:p>
+      <w:proofErr w:type="spellStart"/>
+      <w:r>
+        <w:t>ibm</w:t>
+      </w:r>
+      <w:proofErr w:type="spellEnd"/>
+      <w:r>
+        <w:t xml:space="preserve"> cloud</w:t>
+      </w:r>
+    </w:p>
+    <w:p>
+      <w:r>
+        <w:t>//</w:t>
+      </w:r>
+      <w:proofErr w:type="spellStart"/>
+      <w:r>
+        <w:t>Hostinger</w:t>
+      </w:r>
+      <w:proofErr w:type="spellEnd"/>
+      <w:r>
+        <w:t xml:space="preserve"> you already have access. IBM cloud: Communicate with @Divesh for further explanation.</w:t>
+      </w:r>
+    </w:p>
+    <w:p/>
+    <w:p/>
+    <w:p/>
+    <w:p/>
+    <w:p/>
+    <w:p/>
+    <w:p/>
+    <w:p/>
+    <w:p/>
+    <w:p/>
+    <w:p/>
+    <w:p/>
+    <w:p/>
+    <w:p/>
+    <w:p/>
+    <w:p/>
+    <w:p/>
+    <w:p/>
+    <w:p/>
     <w:p/>
     <w:p/>
     <w:p/>
@@ -5777,23 +7122,23 @@
       <w:pPr>
         <w:pStyle w:val="Heading1"/>
       </w:pPr>
-      <w:bookmarkStart w:id="15" w:name="_Toc72671607"/>
+      <w:bookmarkStart w:id="16" w:name="_Toc72761589"/>
       <w:r>
         <w:lastRenderedPageBreak/>
         <w:t>User Interface</w:t>
       </w:r>
-      <w:bookmarkEnd w:id="15"/>
+      <w:bookmarkEnd w:id="16"/>
     </w:p>
     <w:p/>
     <w:p>
       <w:pPr>
         <w:pStyle w:val="Heading2"/>
       </w:pPr>
-      <w:bookmarkStart w:id="16" w:name="_Toc72671608"/>
+      <w:bookmarkStart w:id="17" w:name="_Toc72761590"/>
       <w:r>
         <w:t>Android App</w:t>
       </w:r>
-      <w:bookmarkEnd w:id="16"/>
+      <w:bookmarkEnd w:id="17"/>
     </w:p>
     <w:p/>
     <w:p>
@@ -5832,7 +7177,7 @@
                     <pic:cNvPicPr/>
                   </pic:nvPicPr>
                   <pic:blipFill>
-                    <a:blip r:embed="rId15">
+                    <a:blip r:embed="rId27">
                       <a:extLst>
                         <a:ext uri="{28A0092B-C50C-407E-A947-70E740481C1C}">
                           <a14:useLocalDpi xmlns:a14="http://schemas.microsoft.com/office/drawing/2010/main" val="0"/>
@@ -5858,9 +7203,11 @@
           </wp:anchor>
         </w:drawing>
       </w:r>
+      <w:proofErr w:type="spellStart"/>
       <w:r>
         <w:t>MainActivity</w:t>
       </w:r>
+      <w:proofErr w:type="spellEnd"/>
     </w:p>
     <w:p>
       <w:pPr>
@@ -5903,7 +7250,7 @@
                     <pic:cNvPicPr/>
                   </pic:nvPicPr>
                   <pic:blipFill>
-                    <a:blip r:embed="rId16">
+                    <a:blip r:embed="rId28">
                       <a:extLst>
                         <a:ext uri="{28A0092B-C50C-407E-A947-70E740481C1C}">
                           <a14:useLocalDpi xmlns:a14="http://schemas.microsoft.com/office/drawing/2010/main" val="0"/>
@@ -5929,8 +7276,22 @@
           </wp:anchor>
         </w:drawing>
       </w:r>
-      <w:r>
-        <w:t>App Screen – Navigation Left Slider</w:t>
+      <w:proofErr w:type="spellStart"/>
+      <w:r>
+        <w:t>App</w:t>
+      </w:r>
+      <w:r>
+        <w:t>_</w:t>
+      </w:r>
+      <w:r>
+        <w:t>Screen</w:t>
+      </w:r>
+      <w:proofErr w:type="spellEnd"/>
+      <w:r>
+        <w:t xml:space="preserve"> – Navigation Left Slider</w:t>
+      </w:r>
+      <w:r>
+        <w:t xml:space="preserve"> and Action Bar</w:t>
       </w:r>
     </w:p>
     <w:p>
@@ -5941,10 +7302,18 @@
           <w:numId w:val="32"/>
         </w:numPr>
       </w:pPr>
+      <w:proofErr w:type="spellStart"/>
       <w:r>
         <w:lastRenderedPageBreak/>
-        <w:t>Error Page</w:t>
-      </w:r>
+        <w:t>Error</w:t>
+      </w:r>
+      <w:r>
+        <w:t>_</w:t>
+      </w:r>
+      <w:r>
+        <w:t>Page</w:t>
+      </w:r>
+      <w:proofErr w:type="spellEnd"/>
     </w:p>
     <w:p>
       <w:pPr>
@@ -5978,7 +7347,7 @@
                     <pic:cNvPicPr/>
                   </pic:nvPicPr>
                   <pic:blipFill>
-                    <a:blip r:embed="rId17">
+                    <a:blip r:embed="rId29">
                       <a:extLst>
                         <a:ext uri="{28A0092B-C50C-407E-A947-70E740481C1C}">
                           <a14:useLocalDpi xmlns:a14="http://schemas.microsoft.com/office/drawing/2010/main" val="0"/>
@@ -6006,10 +7375,604 @@
       </w:r>
     </w:p>
     <w:p/>
-    <w:p/>
-    <w:p>
-      <w:r>
-        <w:t>//Fragments and some more layouts to be reviewed – by @Yougesh</w:t>
+    <w:p>
+      <w:pPr>
+        <w:pStyle w:val="ListParagraph"/>
+        <w:numPr>
+          <w:ilvl w:val="0"/>
+          <w:numId w:val="32"/>
+        </w:numPr>
+      </w:pPr>
+      <w:r>
+        <w:rPr>
+          <w:noProof/>
+        </w:rPr>
+        <w:drawing>
+          <wp:anchor distT="0" distB="0" distL="114300" distR="114300" simplePos="0" relativeHeight="251724800" behindDoc="0" locked="0" layoutInCell="1" allowOverlap="1" wp14:anchorId="5FFED23F" wp14:editId="29BA8EF4">
+            <wp:simplePos x="0" y="0"/>
+            <wp:positionH relativeFrom="margin">
+              <wp:align>right</wp:align>
+            </wp:positionH>
+            <wp:positionV relativeFrom="paragraph">
+              <wp:posOffset>334645</wp:posOffset>
+            </wp:positionV>
+            <wp:extent cx="5276215" cy="3233420"/>
+            <wp:effectExtent l="0" t="0" r="635" b="5080"/>
+            <wp:wrapSquare wrapText="bothSides"/>
+            <wp:docPr id="25" name="Picture 25"/>
+            <wp:cNvGraphicFramePr>
+              <a:graphicFrameLocks xmlns:a="http://schemas.openxmlformats.org/drawingml/2006/main" noChangeAspect="1"/>
+            </wp:cNvGraphicFramePr>
+            <a:graphic xmlns:a="http://schemas.openxmlformats.org/drawingml/2006/main">
+              <a:graphicData uri="http://schemas.openxmlformats.org/drawingml/2006/picture">
+                <pic:pic xmlns:pic="http://schemas.openxmlformats.org/drawingml/2006/picture">
+                  <pic:nvPicPr>
+                    <pic:cNvPr id="1" name=""/>
+                    <pic:cNvPicPr/>
+                  </pic:nvPicPr>
+                  <pic:blipFill>
+                    <a:blip r:embed="rId30">
+                      <a:extLst>
+                        <a:ext uri="{28A0092B-C50C-407E-A947-70E740481C1C}">
+                          <a14:useLocalDpi xmlns:a14="http://schemas.microsoft.com/office/drawing/2010/main" val="0"/>
+                        </a:ext>
+                      </a:extLst>
+                    </a:blip>
+                    <a:stretch>
+                      <a:fillRect/>
+                    </a:stretch>
+                  </pic:blipFill>
+                  <pic:spPr>
+                    <a:xfrm>
+                      <a:off x="0" y="0"/>
+                      <a:ext cx="5276215" cy="3233420"/>
+                    </a:xfrm>
+                    <a:prstGeom prst="rect">
+                      <a:avLst/>
+                    </a:prstGeom>
+                  </pic:spPr>
+                </pic:pic>
+              </a:graphicData>
+            </a:graphic>
+          </wp:anchor>
+        </w:drawing>
+      </w:r>
+      <w:r>
+        <w:t>Dashboard Fragment</w:t>
+      </w:r>
+    </w:p>
+    <w:p>
+      <w:pPr>
+        <w:pStyle w:val="ListParagraph"/>
+      </w:pPr>
+    </w:p>
+    <w:p>
+      <w:pPr>
+        <w:pStyle w:val="ListParagraph"/>
+      </w:pPr>
+    </w:p>
+    <w:p/>
+    <w:p>
+      <w:pPr>
+        <w:pStyle w:val="ListParagraph"/>
+        <w:numPr>
+          <w:ilvl w:val="0"/>
+          <w:numId w:val="32"/>
+        </w:numPr>
+      </w:pPr>
+      <w:r>
+        <w:lastRenderedPageBreak/>
+        <w:t>Inventory Fragment</w:t>
+      </w:r>
+    </w:p>
+    <w:p>
+      <w:pPr>
+        <w:ind w:left="720"/>
+      </w:pPr>
+      <w:r>
+        <w:t>//not complete</w:t>
+      </w:r>
+    </w:p>
+    <w:p/>
+    <w:p/>
+    <w:p/>
+    <w:p/>
+    <w:p/>
+    <w:p/>
+    <w:p/>
+    <w:p/>
+    <w:p/>
+    <w:p/>
+    <w:p/>
+    <w:p/>
+    <w:p>
+      <w:pPr>
+        <w:pStyle w:val="ListParagraph"/>
+        <w:numPr>
+          <w:ilvl w:val="0"/>
+          <w:numId w:val="32"/>
+        </w:numPr>
+      </w:pPr>
+      <w:proofErr w:type="spellStart"/>
+      <w:r>
+        <w:t>Grocery</w:t>
+      </w:r>
+      <w:r>
+        <w:t>_</w:t>
+      </w:r>
+      <w:r>
+        <w:t>List</w:t>
+      </w:r>
+      <w:proofErr w:type="spellEnd"/>
+      <w:r>
+        <w:t xml:space="preserve"> Fragment</w:t>
+      </w:r>
+    </w:p>
+    <w:p>
+      <w:pPr>
+        <w:ind w:left="720"/>
+      </w:pPr>
+      <w:r>
+        <w:rPr>
+          <w:noProof/>
+        </w:rPr>
+        <w:drawing>
+          <wp:anchor distT="0" distB="0" distL="114300" distR="114300" simplePos="0" relativeHeight="251728896" behindDoc="0" locked="0" layoutInCell="1" allowOverlap="1" wp14:anchorId="0D3DB877" wp14:editId="59F2307D">
+            <wp:simplePos x="0" y="0"/>
+            <wp:positionH relativeFrom="margin">
+              <wp:align>right</wp:align>
+            </wp:positionH>
+            <wp:positionV relativeFrom="paragraph">
+              <wp:posOffset>219710</wp:posOffset>
+            </wp:positionV>
+            <wp:extent cx="5276215" cy="3379470"/>
+            <wp:effectExtent l="0" t="0" r="635" b="0"/>
+            <wp:wrapSquare wrapText="bothSides"/>
+            <wp:docPr id="30" name="Picture 30"/>
+            <wp:cNvGraphicFramePr>
+              <a:graphicFrameLocks xmlns:a="http://schemas.openxmlformats.org/drawingml/2006/main" noChangeAspect="1"/>
+            </wp:cNvGraphicFramePr>
+            <a:graphic xmlns:a="http://schemas.openxmlformats.org/drawingml/2006/main">
+              <a:graphicData uri="http://schemas.openxmlformats.org/drawingml/2006/picture">
+                <pic:pic xmlns:pic="http://schemas.openxmlformats.org/drawingml/2006/picture">
+                  <pic:nvPicPr>
+                    <pic:cNvPr id="1" name=""/>
+                    <pic:cNvPicPr/>
+                  </pic:nvPicPr>
+                  <pic:blipFill>
+                    <a:blip r:embed="rId31">
+                      <a:extLst>
+                        <a:ext uri="{28A0092B-C50C-407E-A947-70E740481C1C}">
+                          <a14:useLocalDpi xmlns:a14="http://schemas.microsoft.com/office/drawing/2010/main" val="0"/>
+                        </a:ext>
+                      </a:extLst>
+                    </a:blip>
+                    <a:stretch>
+                      <a:fillRect/>
+                    </a:stretch>
+                  </pic:blipFill>
+                  <pic:spPr>
+                    <a:xfrm>
+                      <a:off x="0" y="0"/>
+                      <a:ext cx="5276215" cy="3379470"/>
+                    </a:xfrm>
+                    <a:prstGeom prst="rect">
+                      <a:avLst/>
+                    </a:prstGeom>
+                  </pic:spPr>
+                </pic:pic>
+              </a:graphicData>
+            </a:graphic>
+            <wp14:sizeRelH relativeFrom="page">
+              <wp14:pctWidth>0</wp14:pctWidth>
+            </wp14:sizeRelH>
+            <wp14:sizeRelV relativeFrom="page">
+              <wp14:pctHeight>0</wp14:pctHeight>
+            </wp14:sizeRelV>
+          </wp:anchor>
+        </w:drawing>
+      </w:r>
+    </w:p>
+    <w:p/>
+    <w:p>
+      <w:pPr>
+        <w:pStyle w:val="ListParagraph"/>
+        <w:numPr>
+          <w:ilvl w:val="0"/>
+          <w:numId w:val="32"/>
+        </w:numPr>
+      </w:pPr>
+      <w:r>
+        <w:rPr>
+          <w:noProof/>
+        </w:rPr>
+        <w:lastRenderedPageBreak/>
+        <w:drawing>
+          <wp:anchor distT="0" distB="0" distL="114300" distR="114300" simplePos="0" relativeHeight="251729920" behindDoc="0" locked="0" layoutInCell="1" allowOverlap="1" wp14:anchorId="2338E9A0" wp14:editId="0A3982AC">
+            <wp:simplePos x="0" y="0"/>
+            <wp:positionH relativeFrom="margin">
+              <wp:align>right</wp:align>
+            </wp:positionH>
+            <wp:positionV relativeFrom="paragraph">
+              <wp:posOffset>381000</wp:posOffset>
+            </wp:positionV>
+            <wp:extent cx="5276215" cy="3265170"/>
+            <wp:effectExtent l="0" t="0" r="635" b="0"/>
+            <wp:wrapSquare wrapText="bothSides"/>
+            <wp:docPr id="34" name="Picture 34"/>
+            <wp:cNvGraphicFramePr>
+              <a:graphicFrameLocks xmlns:a="http://schemas.openxmlformats.org/drawingml/2006/main" noChangeAspect="1"/>
+            </wp:cNvGraphicFramePr>
+            <a:graphic xmlns:a="http://schemas.openxmlformats.org/drawingml/2006/main">
+              <a:graphicData uri="http://schemas.openxmlformats.org/drawingml/2006/picture">
+                <pic:pic xmlns:pic="http://schemas.openxmlformats.org/drawingml/2006/picture">
+                  <pic:nvPicPr>
+                    <pic:cNvPr id="1" name=""/>
+                    <pic:cNvPicPr/>
+                  </pic:nvPicPr>
+                  <pic:blipFill>
+                    <a:blip r:embed="rId32">
+                      <a:extLst>
+                        <a:ext uri="{28A0092B-C50C-407E-A947-70E740481C1C}">
+                          <a14:useLocalDpi xmlns:a14="http://schemas.microsoft.com/office/drawing/2010/main" val="0"/>
+                        </a:ext>
+                      </a:extLst>
+                    </a:blip>
+                    <a:stretch>
+                      <a:fillRect/>
+                    </a:stretch>
+                  </pic:blipFill>
+                  <pic:spPr>
+                    <a:xfrm>
+                      <a:off x="0" y="0"/>
+                      <a:ext cx="5276215" cy="3265170"/>
+                    </a:xfrm>
+                    <a:prstGeom prst="rect">
+                      <a:avLst/>
+                    </a:prstGeom>
+                  </pic:spPr>
+                </pic:pic>
+              </a:graphicData>
+            </a:graphic>
+          </wp:anchor>
+        </w:drawing>
+      </w:r>
+      <w:proofErr w:type="spellStart"/>
+      <w:r>
+        <w:t>Add_Grocery_List</w:t>
+      </w:r>
+      <w:proofErr w:type="spellEnd"/>
+      <w:r>
+        <w:t xml:space="preserve"> Sub-Fragment</w:t>
+      </w:r>
+    </w:p>
+    <w:p/>
+    <w:p>
+      <w:pPr>
+        <w:pStyle w:val="ListParagraph"/>
+        <w:numPr>
+          <w:ilvl w:val="0"/>
+          <w:numId w:val="32"/>
+        </w:numPr>
+      </w:pPr>
+      <w:r>
+        <w:rPr>
+          <w:noProof/>
+        </w:rPr>
+        <w:drawing>
+          <wp:anchor distT="0" distB="0" distL="114300" distR="114300" simplePos="0" relativeHeight="251730944" behindDoc="0" locked="0" layoutInCell="1" allowOverlap="1" wp14:anchorId="0C990ADD" wp14:editId="344EFF7A">
+            <wp:simplePos x="0" y="0"/>
+            <wp:positionH relativeFrom="margin">
+              <wp:align>right</wp:align>
+            </wp:positionH>
+            <wp:positionV relativeFrom="paragraph">
+              <wp:posOffset>429895</wp:posOffset>
+            </wp:positionV>
+            <wp:extent cx="5276215" cy="3322955"/>
+            <wp:effectExtent l="0" t="0" r="635" b="0"/>
+            <wp:wrapSquare wrapText="bothSides"/>
+            <wp:docPr id="35" name="Picture 35"/>
+            <wp:cNvGraphicFramePr>
+              <a:graphicFrameLocks xmlns:a="http://schemas.openxmlformats.org/drawingml/2006/main" noChangeAspect="1"/>
+            </wp:cNvGraphicFramePr>
+            <a:graphic xmlns:a="http://schemas.openxmlformats.org/drawingml/2006/main">
+              <a:graphicData uri="http://schemas.openxmlformats.org/drawingml/2006/picture">
+                <pic:pic xmlns:pic="http://schemas.openxmlformats.org/drawingml/2006/picture">
+                  <pic:nvPicPr>
+                    <pic:cNvPr id="1" name=""/>
+                    <pic:cNvPicPr/>
+                  </pic:nvPicPr>
+                  <pic:blipFill>
+                    <a:blip r:embed="rId33">
+                      <a:extLst>
+                        <a:ext uri="{28A0092B-C50C-407E-A947-70E740481C1C}">
+                          <a14:useLocalDpi xmlns:a14="http://schemas.microsoft.com/office/drawing/2010/main" val="0"/>
+                        </a:ext>
+                      </a:extLst>
+                    </a:blip>
+                    <a:stretch>
+                      <a:fillRect/>
+                    </a:stretch>
+                  </pic:blipFill>
+                  <pic:spPr>
+                    <a:xfrm>
+                      <a:off x="0" y="0"/>
+                      <a:ext cx="5276215" cy="3322955"/>
+                    </a:xfrm>
+                    <a:prstGeom prst="rect">
+                      <a:avLst/>
+                    </a:prstGeom>
+                  </pic:spPr>
+                </pic:pic>
+              </a:graphicData>
+            </a:graphic>
+          </wp:anchor>
+        </w:drawing>
+      </w:r>
+      <w:proofErr w:type="spellStart"/>
+      <w:r>
+        <w:t>Edit_Grocery_List</w:t>
+      </w:r>
+      <w:proofErr w:type="spellEnd"/>
+      <w:r>
+        <w:t xml:space="preserve"> Sub-Fragment</w:t>
+      </w:r>
+    </w:p>
+    <w:p/>
+    <w:p>
+      <w:pPr>
+        <w:pStyle w:val="ListParagraph"/>
+        <w:numPr>
+          <w:ilvl w:val="0"/>
+          <w:numId w:val="32"/>
+        </w:numPr>
+      </w:pPr>
+      <w:r>
+        <w:rPr>
+          <w:noProof/>
+        </w:rPr>
+        <w:lastRenderedPageBreak/>
+        <w:drawing>
+          <wp:anchor distT="0" distB="0" distL="114300" distR="114300" simplePos="0" relativeHeight="251731968" behindDoc="0" locked="0" layoutInCell="1" allowOverlap="1" wp14:anchorId="42775284" wp14:editId="1BD32E8A">
+            <wp:simplePos x="0" y="0"/>
+            <wp:positionH relativeFrom="margin">
+              <wp:align>right</wp:align>
+            </wp:positionH>
+            <wp:positionV relativeFrom="paragraph">
+              <wp:posOffset>342900</wp:posOffset>
+            </wp:positionV>
+            <wp:extent cx="5276215" cy="3258185"/>
+            <wp:effectExtent l="0" t="0" r="635" b="0"/>
+            <wp:wrapSquare wrapText="bothSides"/>
+            <wp:docPr id="36" name="Picture 36"/>
+            <wp:cNvGraphicFramePr>
+              <a:graphicFrameLocks xmlns:a="http://schemas.openxmlformats.org/drawingml/2006/main" noChangeAspect="1"/>
+            </wp:cNvGraphicFramePr>
+            <a:graphic xmlns:a="http://schemas.openxmlformats.org/drawingml/2006/main">
+              <a:graphicData uri="http://schemas.openxmlformats.org/drawingml/2006/picture">
+                <pic:pic xmlns:pic="http://schemas.openxmlformats.org/drawingml/2006/picture">
+                  <pic:nvPicPr>
+                    <pic:cNvPr id="1" name=""/>
+                    <pic:cNvPicPr/>
+                  </pic:nvPicPr>
+                  <pic:blipFill>
+                    <a:blip r:embed="rId34">
+                      <a:extLst>
+                        <a:ext uri="{28A0092B-C50C-407E-A947-70E740481C1C}">
+                          <a14:useLocalDpi xmlns:a14="http://schemas.microsoft.com/office/drawing/2010/main" val="0"/>
+                        </a:ext>
+                      </a:extLst>
+                    </a:blip>
+                    <a:stretch>
+                      <a:fillRect/>
+                    </a:stretch>
+                  </pic:blipFill>
+                  <pic:spPr>
+                    <a:xfrm>
+                      <a:off x="0" y="0"/>
+                      <a:ext cx="5276215" cy="3258185"/>
+                    </a:xfrm>
+                    <a:prstGeom prst="rect">
+                      <a:avLst/>
+                    </a:prstGeom>
+                  </pic:spPr>
+                </pic:pic>
+              </a:graphicData>
+            </a:graphic>
+          </wp:anchor>
+        </w:drawing>
+      </w:r>
+      <w:proofErr w:type="spellStart"/>
+      <w:r>
+        <w:t>View_Grocery_List</w:t>
+      </w:r>
+      <w:proofErr w:type="spellEnd"/>
+      <w:r>
+        <w:t xml:space="preserve"> Sub-Fragment</w:t>
+      </w:r>
+    </w:p>
+    <w:p>
+      <w:pPr>
+        <w:pStyle w:val="ListParagraph"/>
+      </w:pPr>
+    </w:p>
+    <w:p>
+      <w:pPr>
+        <w:pStyle w:val="ListParagraph"/>
+      </w:pPr>
+    </w:p>
+    <w:p>
+      <w:pPr>
+        <w:pStyle w:val="ListParagraph"/>
+      </w:pPr>
+    </w:p>
+    <w:p>
+      <w:pPr>
+        <w:pStyle w:val="ListParagraph"/>
+      </w:pPr>
+    </w:p>
+    <w:p>
+      <w:pPr>
+        <w:pStyle w:val="ListParagraph"/>
+        <w:numPr>
+          <w:ilvl w:val="0"/>
+          <w:numId w:val="32"/>
+        </w:numPr>
+      </w:pPr>
+      <w:r>
+        <w:t>Header Part of the Navigation Slider</w:t>
+      </w:r>
+    </w:p>
+    <w:p>
+      <w:pPr>
+        <w:pStyle w:val="ListParagraph"/>
+      </w:pPr>
+      <w:r>
+        <w:rPr>
+          <w:noProof/>
+        </w:rPr>
+        <w:drawing>
+          <wp:anchor distT="0" distB="0" distL="114300" distR="114300" simplePos="0" relativeHeight="251732992" behindDoc="0" locked="0" layoutInCell="1" allowOverlap="1" wp14:anchorId="798140A8" wp14:editId="22652D9E">
+            <wp:simplePos x="0" y="0"/>
+            <wp:positionH relativeFrom="margin">
+              <wp:align>right</wp:align>
+            </wp:positionH>
+            <wp:positionV relativeFrom="paragraph">
+              <wp:posOffset>248285</wp:posOffset>
+            </wp:positionV>
+            <wp:extent cx="5276215" cy="3157855"/>
+            <wp:effectExtent l="0" t="0" r="635" b="4445"/>
+            <wp:wrapSquare wrapText="bothSides"/>
+            <wp:docPr id="37" name="Picture 37"/>
+            <wp:cNvGraphicFramePr>
+              <a:graphicFrameLocks xmlns:a="http://schemas.openxmlformats.org/drawingml/2006/main" noChangeAspect="1"/>
+            </wp:cNvGraphicFramePr>
+            <a:graphic xmlns:a="http://schemas.openxmlformats.org/drawingml/2006/main">
+              <a:graphicData uri="http://schemas.openxmlformats.org/drawingml/2006/picture">
+                <pic:pic xmlns:pic="http://schemas.openxmlformats.org/drawingml/2006/picture">
+                  <pic:nvPicPr>
+                    <pic:cNvPr id="1" name=""/>
+                    <pic:cNvPicPr/>
+                  </pic:nvPicPr>
+                  <pic:blipFill>
+                    <a:blip r:embed="rId35">
+                      <a:extLst>
+                        <a:ext uri="{28A0092B-C50C-407E-A947-70E740481C1C}">
+                          <a14:useLocalDpi xmlns:a14="http://schemas.microsoft.com/office/drawing/2010/main" val="0"/>
+                        </a:ext>
+                      </a:extLst>
+                    </a:blip>
+                    <a:stretch>
+                      <a:fillRect/>
+                    </a:stretch>
+                  </pic:blipFill>
+                  <pic:spPr>
+                    <a:xfrm>
+                      <a:off x="0" y="0"/>
+                      <a:ext cx="5276215" cy="3157855"/>
+                    </a:xfrm>
+                    <a:prstGeom prst="rect">
+                      <a:avLst/>
+                    </a:prstGeom>
+                  </pic:spPr>
+                </pic:pic>
+              </a:graphicData>
+            </a:graphic>
+          </wp:anchor>
+        </w:drawing>
+      </w:r>
+    </w:p>
+    <w:p/>
+    <w:p>
+      <w:pPr>
+        <w:pStyle w:val="ListParagraph"/>
+        <w:numPr>
+          <w:ilvl w:val="0"/>
+          <w:numId w:val="32"/>
+        </w:numPr>
+      </w:pPr>
+      <w:r>
+        <w:rPr>
+          <w:noProof/>
+        </w:rPr>
+        <w:lastRenderedPageBreak/>
+        <w:drawing>
+          <wp:anchor distT="0" distB="0" distL="114300" distR="114300" simplePos="0" relativeHeight="251734016" behindDoc="0" locked="0" layoutInCell="1" allowOverlap="1" wp14:anchorId="3F350EBD" wp14:editId="661E03F8">
+            <wp:simplePos x="0" y="0"/>
+            <wp:positionH relativeFrom="margin">
+              <wp:align>right</wp:align>
+            </wp:positionH>
+            <wp:positionV relativeFrom="paragraph">
+              <wp:posOffset>352425</wp:posOffset>
+            </wp:positionV>
+            <wp:extent cx="5276215" cy="3259455"/>
+            <wp:effectExtent l="0" t="0" r="635" b="0"/>
+            <wp:wrapSquare wrapText="bothSides"/>
+            <wp:docPr id="38" name="Picture 38"/>
+            <wp:cNvGraphicFramePr>
+              <a:graphicFrameLocks xmlns:a="http://schemas.openxmlformats.org/drawingml/2006/main" noChangeAspect="1"/>
+            </wp:cNvGraphicFramePr>
+            <a:graphic xmlns:a="http://schemas.openxmlformats.org/drawingml/2006/main">
+              <a:graphicData uri="http://schemas.openxmlformats.org/drawingml/2006/picture">
+                <pic:pic xmlns:pic="http://schemas.openxmlformats.org/drawingml/2006/picture">
+                  <pic:nvPicPr>
+                    <pic:cNvPr id="1" name=""/>
+                    <pic:cNvPicPr/>
+                  </pic:nvPicPr>
+                  <pic:blipFill>
+                    <a:blip r:embed="rId36">
+                      <a:extLst>
+                        <a:ext uri="{28A0092B-C50C-407E-A947-70E740481C1C}">
+                          <a14:useLocalDpi xmlns:a14="http://schemas.microsoft.com/office/drawing/2010/main" val="0"/>
+                        </a:ext>
+                      </a:extLst>
+                    </a:blip>
+                    <a:stretch>
+                      <a:fillRect/>
+                    </a:stretch>
+                  </pic:blipFill>
+                  <pic:spPr>
+                    <a:xfrm>
+                      <a:off x="0" y="0"/>
+                      <a:ext cx="5276215" cy="3259455"/>
+                    </a:xfrm>
+                    <a:prstGeom prst="rect">
+                      <a:avLst/>
+                    </a:prstGeom>
+                  </pic:spPr>
+                </pic:pic>
+              </a:graphicData>
+            </a:graphic>
+          </wp:anchor>
+        </w:drawing>
+      </w:r>
+      <w:r>
+        <w:t>Menu of the Navigation Slider</w:t>
+      </w:r>
+    </w:p>
+    <w:p/>
+    <w:p/>
+    <w:p/>
+    <w:p/>
+    <w:p/>
+    <w:p/>
+    <w:p/>
+    <w:p/>
+    <w:p/>
+    <w:p/>
+    <w:p/>
+    <w:p/>
+    <w:p/>
+    <w:p/>
+    <w:p>
+      <w:r>
+        <w:t>//</w:t>
+      </w:r>
+      <w:r>
+        <w:t xml:space="preserve">More </w:t>
+      </w:r>
+      <w:r>
+        <w:t>Fragments and some more layouts to be reviewed – by @Yougesh</w:t>
       </w:r>
     </w:p>
     <w:p/>
@@ -6030,11 +7993,11 @@
       <w:pPr>
         <w:pStyle w:val="Heading2"/>
       </w:pPr>
-      <w:bookmarkStart w:id="17" w:name="_Toc72671609"/>
+      <w:bookmarkStart w:id="18" w:name="_Toc72761591"/>
       <w:r>
         <w:t>Raspberry Pi</w:t>
       </w:r>
-      <w:bookmarkEnd w:id="17"/>
+      <w:bookmarkEnd w:id="18"/>
     </w:p>
     <w:p/>
     <w:p>
@@ -6048,11 +8011,11 @@
       <w:pPr>
         <w:pStyle w:val="Heading2"/>
       </w:pPr>
-      <w:bookmarkStart w:id="18" w:name="_Toc72671610"/>
+      <w:bookmarkStart w:id="19" w:name="_Toc72761592"/>
       <w:r>
         <w:t>Website</w:t>
       </w:r>
-      <w:bookmarkEnd w:id="18"/>
+      <w:bookmarkEnd w:id="19"/>
     </w:p>
     <w:p/>
     <w:p>
@@ -6066,8 +8029,8 @@
       </w:r>
     </w:p>
     <w:sectPr>
-      <w:footerReference w:type="default" r:id="rId18"/>
-      <w:footerReference w:type="first" r:id="rId19"/>
+      <w:footerReference w:type="default" r:id="rId37"/>
+      <w:footerReference w:type="first" r:id="rId38"/>
       <w:pgSz w:w="11909" w:h="16834" w:code="9"/>
       <w:pgMar w:top="2160" w:right="1440" w:bottom="1440" w:left="2160" w:header="720" w:footer="720" w:gutter="0"/>
       <w:cols w:space="720"/>
@@ -6220,7 +8183,7 @@
         <v:path o:extrusionok="f" gradientshapeok="t" o:connecttype="rect"/>
         <o:lock v:ext="edit" aspectratio="t"/>
       </v:shapetype>
-      <v:shape id="_x0000_i1156" type="#_x0000_t75" style="width:11.25pt;height:11.25pt" o:bullet="t">
+      <v:shape id="_x0000_i5607" type="#_x0000_t75" style="width:11.25pt;height:11.25pt" o:bullet="t">
         <v:imagedata r:id="rId1" o:title="msoF5D7"/>
       </v:shape>
     </w:pict>
@@ -7707,6 +9670,92 @@
     </w:lvl>
   </w:abstractNum>
   <w:abstractNum w:abstractNumId="15" w15:restartNumberingAfterBreak="0">
+    <w:nsid w:val="4B0C4A21"/>
+    <w:multiLevelType w:val="hybridMultilevel"/>
+    <w:tmpl w:val="47609CF8"/>
+    <w:lvl w:ilvl="0" w:tplc="2000000F">
+      <w:start w:val="1"/>
+      <w:numFmt w:val="decimal"/>
+      <w:lvlText w:val="%1."/>
+      <w:lvlJc w:val="left"/>
+      <w:pPr>
+        <w:ind w:left="720" w:hanging="360"/>
+      </w:pPr>
+    </w:lvl>
+    <w:lvl w:ilvl="1" w:tplc="20000019" w:tentative="1">
+      <w:start w:val="1"/>
+      <w:numFmt w:val="lowerLetter"/>
+      <w:lvlText w:val="%2."/>
+      <w:lvlJc w:val="left"/>
+      <w:pPr>
+        <w:ind w:left="1440" w:hanging="360"/>
+      </w:pPr>
+    </w:lvl>
+    <w:lvl w:ilvl="2" w:tplc="2000001B" w:tentative="1">
+      <w:start w:val="1"/>
+      <w:numFmt w:val="lowerRoman"/>
+      <w:lvlText w:val="%3."/>
+      <w:lvlJc w:val="right"/>
+      <w:pPr>
+        <w:ind w:left="2160" w:hanging="180"/>
+      </w:pPr>
+    </w:lvl>
+    <w:lvl w:ilvl="3" w:tplc="2000000F" w:tentative="1">
+      <w:start w:val="1"/>
+      <w:numFmt w:val="decimal"/>
+      <w:lvlText w:val="%4."/>
+      <w:lvlJc w:val="left"/>
+      <w:pPr>
+        <w:ind w:left="2880" w:hanging="360"/>
+      </w:pPr>
+    </w:lvl>
+    <w:lvl w:ilvl="4" w:tplc="20000019" w:tentative="1">
+      <w:start w:val="1"/>
+      <w:numFmt w:val="lowerLetter"/>
+      <w:lvlText w:val="%5."/>
+      <w:lvlJc w:val="left"/>
+      <w:pPr>
+        <w:ind w:left="3600" w:hanging="360"/>
+      </w:pPr>
+    </w:lvl>
+    <w:lvl w:ilvl="5" w:tplc="2000001B" w:tentative="1">
+      <w:start w:val="1"/>
+      <w:numFmt w:val="lowerRoman"/>
+      <w:lvlText w:val="%6."/>
+      <w:lvlJc w:val="right"/>
+      <w:pPr>
+        <w:ind w:left="4320" w:hanging="180"/>
+      </w:pPr>
+    </w:lvl>
+    <w:lvl w:ilvl="6" w:tplc="2000000F" w:tentative="1">
+      <w:start w:val="1"/>
+      <w:numFmt w:val="decimal"/>
+      <w:lvlText w:val="%7."/>
+      <w:lvlJc w:val="left"/>
+      <w:pPr>
+        <w:ind w:left="5040" w:hanging="360"/>
+      </w:pPr>
+    </w:lvl>
+    <w:lvl w:ilvl="7" w:tplc="20000019" w:tentative="1">
+      <w:start w:val="1"/>
+      <w:numFmt w:val="lowerLetter"/>
+      <w:lvlText w:val="%8."/>
+      <w:lvlJc w:val="left"/>
+      <w:pPr>
+        <w:ind w:left="5760" w:hanging="360"/>
+      </w:pPr>
+    </w:lvl>
+    <w:lvl w:ilvl="8" w:tplc="2000001B" w:tentative="1">
+      <w:start w:val="1"/>
+      <w:numFmt w:val="lowerRoman"/>
+      <w:lvlText w:val="%9."/>
+      <w:lvlJc w:val="right"/>
+      <w:pPr>
+        <w:ind w:left="6480" w:hanging="180"/>
+      </w:pPr>
+    </w:lvl>
+  </w:abstractNum>
+  <w:abstractNum w:abstractNumId="16" w15:restartNumberingAfterBreak="0">
     <w:nsid w:val="4C575AAD"/>
     <w:multiLevelType w:val="hybridMultilevel"/>
     <w:tmpl w:val="6E88B4CC"/>
@@ -7819,7 +9868,7 @@
       </w:rPr>
     </w:lvl>
   </w:abstractNum>
-  <w:abstractNum w:abstractNumId="16" w15:restartNumberingAfterBreak="0">
+  <w:abstractNum w:abstractNumId="17" w15:restartNumberingAfterBreak="0">
     <w:nsid w:val="529B3AA4"/>
     <w:multiLevelType w:val="hybridMultilevel"/>
     <w:tmpl w:val="3078B7AC"/>
@@ -7905,7 +9954,7 @@
       </w:pPr>
     </w:lvl>
   </w:abstractNum>
-  <w:abstractNum w:abstractNumId="17" w15:restartNumberingAfterBreak="0">
+  <w:abstractNum w:abstractNumId="18" w15:restartNumberingAfterBreak="0">
     <w:nsid w:val="5A291FE7"/>
     <w:multiLevelType w:val="hybridMultilevel"/>
     <w:tmpl w:val="2F58C832"/>
@@ -8018,7 +10067,7 @@
       </w:rPr>
     </w:lvl>
   </w:abstractNum>
-  <w:abstractNum w:abstractNumId="18" w15:restartNumberingAfterBreak="0">
+  <w:abstractNum w:abstractNumId="19" w15:restartNumberingAfterBreak="0">
     <w:nsid w:val="5EF36245"/>
     <w:multiLevelType w:val="hybridMultilevel"/>
     <w:tmpl w:val="8D00A7A2"/>
@@ -8131,7 +10180,7 @@
       </w:rPr>
     </w:lvl>
   </w:abstractNum>
-  <w:abstractNum w:abstractNumId="19" w15:restartNumberingAfterBreak="0">
+  <w:abstractNum w:abstractNumId="20" w15:restartNumberingAfterBreak="0">
     <w:nsid w:val="619B53B1"/>
     <w:multiLevelType w:val="hybridMultilevel"/>
     <w:tmpl w:val="E800FAF0"/>
@@ -8244,7 +10293,7 @@
       </w:rPr>
     </w:lvl>
   </w:abstractNum>
-  <w:abstractNum w:abstractNumId="20" w15:restartNumberingAfterBreak="0">
+  <w:abstractNum w:abstractNumId="21" w15:restartNumberingAfterBreak="0">
     <w:nsid w:val="623A176B"/>
     <w:multiLevelType w:val="hybridMultilevel"/>
     <w:tmpl w:val="03902C94"/>
@@ -8330,7 +10379,7 @@
       </w:pPr>
     </w:lvl>
   </w:abstractNum>
-  <w:abstractNum w:abstractNumId="21" w15:restartNumberingAfterBreak="0">
+  <w:abstractNum w:abstractNumId="22" w15:restartNumberingAfterBreak="0">
     <w:nsid w:val="65471E2C"/>
     <w:multiLevelType w:val="hybridMultilevel"/>
     <w:tmpl w:val="8C9E3438"/>
@@ -8416,7 +10465,7 @@
       </w:pPr>
     </w:lvl>
   </w:abstractNum>
-  <w:abstractNum w:abstractNumId="22" w15:restartNumberingAfterBreak="0">
+  <w:abstractNum w:abstractNumId="23" w15:restartNumberingAfterBreak="0">
     <w:nsid w:val="65A407DA"/>
     <w:multiLevelType w:val="hybridMultilevel"/>
     <w:tmpl w:val="CCD6AD9A"/>
@@ -8529,7 +10578,7 @@
       </w:rPr>
     </w:lvl>
   </w:abstractNum>
-  <w:abstractNum w:abstractNumId="23" w15:restartNumberingAfterBreak="0">
+  <w:abstractNum w:abstractNumId="24" w15:restartNumberingAfterBreak="0">
     <w:nsid w:val="6D6E5927"/>
     <w:multiLevelType w:val="hybridMultilevel"/>
     <w:tmpl w:val="E73210B6"/>
@@ -8641,7 +10690,7 @@
       </w:rPr>
     </w:lvl>
   </w:abstractNum>
-  <w:abstractNum w:abstractNumId="24" w15:restartNumberingAfterBreak="0">
+  <w:abstractNum w:abstractNumId="25" w15:restartNumberingAfterBreak="0">
     <w:nsid w:val="6D812D65"/>
     <w:multiLevelType w:val="hybridMultilevel"/>
     <w:tmpl w:val="E7D44A0C"/>
@@ -8754,7 +10803,7 @@
       </w:rPr>
     </w:lvl>
   </w:abstractNum>
-  <w:abstractNum w:abstractNumId="25" w15:restartNumberingAfterBreak="0">
+  <w:abstractNum w:abstractNumId="26" w15:restartNumberingAfterBreak="0">
     <w:nsid w:val="6F904050"/>
     <w:multiLevelType w:val="hybridMultilevel"/>
     <w:tmpl w:val="8ED064EE"/>
@@ -8871,10 +10920,10 @@
       </w:rPr>
     </w:lvl>
   </w:abstractNum>
-  <w:abstractNum w:abstractNumId="26" w15:restartNumberingAfterBreak="0">
+  <w:abstractNum w:abstractNumId="27" w15:restartNumberingAfterBreak="0">
     <w:nsid w:val="71D005E7"/>
     <w:multiLevelType w:val="hybridMultilevel"/>
-    <w:tmpl w:val="016A818A"/>
+    <w:tmpl w:val="F6687EC6"/>
     <w:lvl w:ilvl="0" w:tplc="20000001">
       <w:start w:val="1"/>
       <w:numFmt w:val="bullet"/>
@@ -8887,7 +10936,7 @@
         <w:rFonts w:ascii="Symbol" w:hAnsi="Symbol" w:hint="default"/>
       </w:rPr>
     </w:lvl>
-    <w:lvl w:ilvl="1" w:tplc="20000003" w:tentative="1">
+    <w:lvl w:ilvl="1" w:tplc="20000003">
       <w:start w:val="1"/>
       <w:numFmt w:val="bullet"/>
       <w:lvlText w:val="o"/>
@@ -8984,7 +11033,7 @@
       </w:rPr>
     </w:lvl>
   </w:abstractNum>
-  <w:abstractNum w:abstractNumId="27" w15:restartNumberingAfterBreak="0">
+  <w:abstractNum w:abstractNumId="28" w15:restartNumberingAfterBreak="0">
     <w:nsid w:val="73D50F37"/>
     <w:multiLevelType w:val="hybridMultilevel"/>
     <w:tmpl w:val="7BDE553A"/>
@@ -9094,7 +11143,7 @@
       </w:rPr>
     </w:lvl>
   </w:abstractNum>
-  <w:abstractNum w:abstractNumId="28" w15:restartNumberingAfterBreak="0">
+  <w:abstractNum w:abstractNumId="29" w15:restartNumberingAfterBreak="0">
     <w:nsid w:val="77EE424D"/>
     <w:multiLevelType w:val="hybridMultilevel"/>
     <w:tmpl w:val="3078B7AC"/>
@@ -9181,16 +11230,16 @@
     </w:lvl>
   </w:abstractNum>
   <w:num w:numId="1">
+    <w:abstractNumId w:val="20"/>
+  </w:num>
+  <w:num w:numId="2">
+    <w:abstractNumId w:val="26"/>
+  </w:num>
+  <w:num w:numId="3">
     <w:abstractNumId w:val="19"/>
   </w:num>
-  <w:num w:numId="2">
-    <w:abstractNumId w:val="25"/>
-  </w:num>
-  <w:num w:numId="3">
-    <w:abstractNumId w:val="18"/>
-  </w:num>
   <w:num w:numId="4">
-    <w:abstractNumId w:val="21"/>
+    <w:abstractNumId w:val="22"/>
     <w:lvlOverride w:ilvl="0">
       <w:startOverride w:val="1"/>
     </w:lvlOverride>
@@ -9220,7 +11269,7 @@
     </w:lvlOverride>
   </w:num>
   <w:num w:numId="5">
-    <w:abstractNumId w:val="24"/>
+    <w:abstractNumId w:val="25"/>
   </w:num>
   <w:num w:numId="6">
     <w:abstractNumId w:val="5"/>
@@ -9313,7 +11362,7 @@
     </w:lvlOverride>
   </w:num>
   <w:num w:numId="9">
-    <w:abstractNumId w:val="16"/>
+    <w:abstractNumId w:val="17"/>
     <w:lvlOverride w:ilvl="0">
       <w:startOverride w:val="1"/>
     </w:lvlOverride>
@@ -9343,16 +11392,16 @@
     </w:lvlOverride>
   </w:num>
   <w:num w:numId="10">
-    <w:abstractNumId w:val="18"/>
+    <w:abstractNumId w:val="19"/>
   </w:num>
   <w:num w:numId="11">
     <w:abstractNumId w:val="3"/>
   </w:num>
   <w:num w:numId="12">
-    <w:abstractNumId w:val="15"/>
+    <w:abstractNumId w:val="16"/>
   </w:num>
   <w:num w:numId="13">
-    <w:abstractNumId w:val="28"/>
+    <w:abstractNumId w:val="29"/>
     <w:lvlOverride w:ilvl="0">
       <w:startOverride w:val="1"/>
     </w:lvlOverride>
@@ -9385,7 +11434,7 @@
     <w:abstractNumId w:val="6"/>
   </w:num>
   <w:num w:numId="15">
-    <w:abstractNumId w:val="23"/>
+    <w:abstractNumId w:val="24"/>
   </w:num>
   <w:num w:numId="16">
     <w:abstractNumId w:val="0"/>
@@ -9400,10 +11449,10 @@
     <w:abstractNumId w:val="2"/>
   </w:num>
   <w:num w:numId="20">
-    <w:abstractNumId w:val="17"/>
+    <w:abstractNumId w:val="18"/>
   </w:num>
   <w:num w:numId="21">
-    <w:abstractNumId w:val="27"/>
+    <w:abstractNumId w:val="28"/>
   </w:num>
   <w:num w:numId="22">
     <w:abstractNumId w:val="1"/>
@@ -9492,16 +11541,19 @@
     <w:abstractNumId w:val="4"/>
   </w:num>
   <w:num w:numId="29">
-    <w:abstractNumId w:val="20"/>
+    <w:abstractNumId w:val="21"/>
   </w:num>
   <w:num w:numId="30">
     <w:abstractNumId w:val="7"/>
   </w:num>
   <w:num w:numId="31">
-    <w:abstractNumId w:val="22"/>
+    <w:abstractNumId w:val="23"/>
   </w:num>
   <w:num w:numId="32">
-    <w:abstractNumId w:val="26"/>
+    <w:abstractNumId w:val="27"/>
+  </w:num>
+  <w:num w:numId="33">
+    <w:abstractNumId w:val="15"/>
   </w:num>
 </w:numbering>
 </file>
@@ -9629,6 +11681,7 @@
     <w:lsdException w:name="HTML Sample" w:semiHidden="1" w:unhideWhenUsed="1"/>
     <w:lsdException w:name="HTML Typewriter" w:semiHidden="1" w:unhideWhenUsed="1"/>
     <w:lsdException w:name="HTML Variable" w:semiHidden="1" w:unhideWhenUsed="1"/>
+    <w:lsdException w:name="Normal Table" w:semiHidden="1" w:unhideWhenUsed="1"/>
     <w:lsdException w:name="annotation subject" w:semiHidden="1" w:unhideWhenUsed="1"/>
     <w:lsdException w:name="No List" w:semiHidden="1" w:unhideWhenUsed="1"/>
     <w:lsdException w:name="Outline List 1" w:semiHidden="1" w:unhideWhenUsed="1"/>
@@ -9675,8 +11728,10 @@
     <w:lsdException w:name="Table Subtle 2" w:semiHidden="1" w:unhideWhenUsed="1"/>
     <w:lsdException w:name="Table Web 1" w:semiHidden="1" w:unhideWhenUsed="1"/>
     <w:lsdException w:name="Table Web 2" w:semiHidden="1" w:unhideWhenUsed="1"/>
+    <w:lsdException w:name="Table Web 3" w:semiHidden="1" w:unhideWhenUsed="1"/>
     <w:lsdException w:name="Balloon Text" w:semiHidden="1" w:unhideWhenUsed="1"/>
     <w:lsdException w:name="Table Grid" w:uiPriority="39"/>
+    <w:lsdException w:name="Table Theme" w:semiHidden="1" w:unhideWhenUsed="1"/>
     <w:lsdException w:name="Placeholder Text" w:semiHidden="1"/>
     <w:lsdException w:name="No Spacing" w:uiPriority="1" w:qFormat="1"/>
     <w:lsdException w:name="Light Shading" w:uiPriority="60"/>
@@ -10276,6 +12331,18 @@
       </w:tblBorders>
     </w:tblPr>
   </w:style>
+  <w:style w:type="character" w:styleId="FollowedHyperlink">
+    <w:name w:val="FollowedHyperlink"/>
+    <w:basedOn w:val="DefaultParagraphFont"/>
+    <w:uiPriority w:val="99"/>
+    <w:semiHidden/>
+    <w:unhideWhenUsed/>
+    <w:rsid w:val="00AC0D65"/>
+    <w:rPr>
+      <w:color w:val="954F72" w:themeColor="followedHyperlink"/>
+      <w:u w:val="single"/>
+    </w:rPr>
+  </w:style>
 </w:styles>
 </file>
 

</xml_diff>